<commit_message>
Red Comments are important !(In progress !)
</commit_message>
<xml_diff>
--- a/Documents/Software Detailed Design.docx
+++ b/Documents/Software Detailed Design.docx
@@ -1,6 +1,6 @@
 
 <file path=word/document.xml><?xml version="1.0" encoding="utf-8"?>
-<w:document xmlns:wpc="http://schemas.microsoft.com/office/word/2010/wordprocessingCanvas" xmlns:mo="http://schemas.microsoft.com/office/mac/office/2008/main" xmlns:mc="http://schemas.openxmlformats.org/markup-compatibility/2006" xmlns:mv="urn:schemas-microsoft-com:mac:vml" xmlns:o="urn:schemas-microsoft-com:office:office" xmlns:r="http://schemas.openxmlformats.org/officeDocument/2006/relationships" xmlns:m="http://schemas.openxmlformats.org/officeDocument/2006/math" xmlns:v="urn:schemas-microsoft-com:vml" xmlns:wp14="http://schemas.microsoft.com/office/word/2010/wordprocessingDrawing" xmlns:wp="http://schemas.openxmlformats.org/drawingml/2006/wordprocessingDrawing" xmlns:w10="urn:schemas-microsoft-com:office:word" xmlns:w="http://schemas.openxmlformats.org/wordprocessingml/2006/main" xmlns:w14="http://schemas.microsoft.com/office/word/2010/wordml" xmlns:wpg="http://schemas.microsoft.com/office/word/2010/wordprocessingGroup" xmlns:wpi="http://schemas.microsoft.com/office/word/2010/wordprocessingInk" xmlns:wne="http://schemas.microsoft.com/office/word/2006/wordml" xmlns:wps="http://schemas.microsoft.com/office/word/2010/wordprocessingShape" mc:Ignorable="w14 wp14">
+<w:document xmlns:wpc="http://schemas.microsoft.com/office/word/2010/wordprocessingCanvas" xmlns:mc="http://schemas.openxmlformats.org/markup-compatibility/2006" xmlns:o="urn:schemas-microsoft-com:office:office" xmlns:r="http://schemas.openxmlformats.org/officeDocument/2006/relationships" xmlns:m="http://schemas.openxmlformats.org/officeDocument/2006/math" xmlns:v="urn:schemas-microsoft-com:vml" xmlns:wp14="http://schemas.microsoft.com/office/word/2010/wordprocessingDrawing" xmlns:wp="http://schemas.openxmlformats.org/drawingml/2006/wordprocessingDrawing" xmlns:w10="urn:schemas-microsoft-com:office:word" xmlns:w="http://schemas.openxmlformats.org/wordprocessingml/2006/main" xmlns:w14="http://schemas.microsoft.com/office/word/2010/wordml" xmlns:wpg="http://schemas.microsoft.com/office/word/2010/wordprocessingGroup" xmlns:wpi="http://schemas.microsoft.com/office/word/2010/wordprocessingInk" xmlns:wne="http://schemas.microsoft.com/office/word/2006/wordml" xmlns:wps="http://schemas.microsoft.com/office/word/2010/wordprocessingShape" mc:Ignorable="w14 wp14">
   <w:body>
     <w:p>
       <w:pPr>
@@ -230,8 +230,21 @@
             <w:pPr>
               <w:pStyle w:val="Tabletext"/>
             </w:pPr>
+            <w:proofErr w:type="spellStart"/>
             <w:r>
-              <w:t xml:space="preserve">İsmetcan Hergünşen, Mehmet </w:t>
+              <w:t>İsmetcan</w:t>
+            </w:r>
+            <w:proofErr w:type="spellEnd"/>
+            <w:r>
+              <w:t xml:space="preserve"> </w:t>
+            </w:r>
+            <w:proofErr w:type="spellStart"/>
+            <w:r>
+              <w:t>Hergünşen</w:t>
+            </w:r>
+            <w:proofErr w:type="spellEnd"/>
+            <w:r>
+              <w:t xml:space="preserve">, Mehmet </w:t>
             </w:r>
             <w:proofErr w:type="spellStart"/>
             <w:r>
@@ -4340,7 +4353,7 @@
       <w:r>
         <w:rPr>
           <w:noProof/>
-          <w:lang w:eastAsia="en-US"/>
+          <w:lang w:val="tr-TR" w:eastAsia="tr-TR"/>
         </w:rPr>
         <w:drawing>
           <wp:inline distT="0" distB="0" distL="0" distR="0" wp14:anchorId="1ADCD806" wp14:editId="25582032">
@@ -4455,7 +4468,7 @@
       <w:r>
         <w:rPr>
           <w:noProof/>
-          <w:lang w:eastAsia="en-US"/>
+          <w:lang w:val="tr-TR" w:eastAsia="tr-TR"/>
         </w:rPr>
         <w:lastRenderedPageBreak/>
         <w:drawing>
@@ -4673,7 +4686,6 @@
           <w:lang w:eastAsia="en-US"/>
         </w:rPr>
       </w:pPr>
-      <w:proofErr w:type="gramStart"/>
       <w:r>
         <w:rPr>
           <w:rFonts w:ascii="Consolas" w:hAnsi="Consolas" w:cs="Consolas"/>
@@ -4686,7 +4698,6 @@
         </w:rPr>
         <w:t>public</w:t>
       </w:r>
-      <w:proofErr w:type="gramEnd"/>
       <w:r>
         <w:rPr>
           <w:rFonts w:ascii="Consolas" w:hAnsi="Consolas" w:cs="Consolas"/>
@@ -4763,7 +4774,6 @@
           <w:lang w:eastAsia="en-US"/>
         </w:rPr>
       </w:pPr>
-      <w:proofErr w:type="gramStart"/>
       <w:r>
         <w:rPr>
           <w:rFonts w:ascii="Consolas" w:hAnsi="Consolas" w:cs="Consolas"/>
@@ -4776,7 +4786,6 @@
         </w:rPr>
         <w:t>public</w:t>
       </w:r>
-      <w:proofErr w:type="gramEnd"/>
       <w:r>
         <w:rPr>
           <w:rFonts w:ascii="Consolas" w:hAnsi="Consolas" w:cs="Consolas"/>
@@ -4877,7 +4886,6 @@
           <w:lang w:eastAsia="en-US"/>
         </w:rPr>
       </w:pPr>
-      <w:proofErr w:type="gramStart"/>
       <w:r>
         <w:rPr>
           <w:rFonts w:ascii="Consolas" w:hAnsi="Consolas" w:cs="Consolas"/>
@@ -4890,7 +4898,6 @@
         </w:rPr>
         <w:t>public</w:t>
       </w:r>
-      <w:proofErr w:type="gramEnd"/>
       <w:r>
         <w:rPr>
           <w:rFonts w:ascii="Consolas" w:hAnsi="Consolas" w:cs="Consolas"/>
@@ -4945,7 +4952,6 @@
           <w:lang w:eastAsia="en-US"/>
         </w:rPr>
       </w:pPr>
-      <w:proofErr w:type="gramStart"/>
       <w:r>
         <w:rPr>
           <w:rFonts w:ascii="Consolas" w:hAnsi="Consolas" w:cs="Consolas"/>
@@ -4958,7 +4964,6 @@
         </w:rPr>
         <w:t>public</w:t>
       </w:r>
-      <w:proofErr w:type="gramEnd"/>
       <w:r>
         <w:rPr>
           <w:rFonts w:ascii="Consolas" w:hAnsi="Consolas" w:cs="Consolas"/>
@@ -5076,7 +5081,6 @@
           <w:lang w:eastAsia="en-US"/>
         </w:rPr>
       </w:pPr>
-      <w:proofErr w:type="gramStart"/>
       <w:r>
         <w:rPr>
           <w:rFonts w:ascii="Consolas" w:hAnsi="Consolas" w:cs="Consolas"/>
@@ -5102,7 +5106,6 @@
         </w:rPr>
         <w:t>ublic</w:t>
       </w:r>
-      <w:proofErr w:type="gramEnd"/>
       <w:r>
         <w:rPr>
           <w:rFonts w:ascii="Consolas" w:hAnsi="Consolas" w:cs="Consolas"/>
@@ -5151,7 +5154,6 @@
           <w:lang w:eastAsia="en-US"/>
         </w:rPr>
       </w:pPr>
-      <w:proofErr w:type="gramStart"/>
       <w:r>
         <w:rPr>
           <w:rFonts w:ascii="Consolas" w:hAnsi="Consolas" w:cs="Consolas"/>
@@ -5176,7 +5178,6 @@
         </w:rPr>
         <w:t>ublic</w:t>
       </w:r>
-      <w:proofErr w:type="gramEnd"/>
       <w:r>
         <w:rPr>
           <w:rFonts w:ascii="Consolas" w:hAnsi="Consolas" w:cs="Consolas"/>
@@ -5225,7 +5226,6 @@
           <w:lang w:eastAsia="en-US"/>
         </w:rPr>
       </w:pPr>
-      <w:proofErr w:type="gramStart"/>
       <w:r>
         <w:rPr>
           <w:rFonts w:ascii="Consolas" w:hAnsi="Consolas" w:cs="Consolas"/>
@@ -5250,7 +5250,6 @@
         </w:rPr>
         <w:t>ublic</w:t>
       </w:r>
-      <w:proofErr w:type="gramEnd"/>
       <w:r>
         <w:rPr>
           <w:rFonts w:ascii="Consolas" w:hAnsi="Consolas" w:cs="Consolas"/>
@@ -5291,7 +5290,6 @@
           <w:lang w:eastAsia="en-US"/>
         </w:rPr>
       </w:pPr>
-      <w:proofErr w:type="gramStart"/>
       <w:r>
         <w:rPr>
           <w:rFonts w:ascii="Consolas" w:hAnsi="Consolas" w:cs="Consolas"/>
@@ -5316,7 +5314,6 @@
         </w:rPr>
         <w:t>ublic</w:t>
       </w:r>
-      <w:proofErr w:type="gramEnd"/>
       <w:r>
         <w:rPr>
           <w:rFonts w:ascii="Consolas" w:hAnsi="Consolas" w:cs="Consolas"/>
@@ -5438,7 +5435,6 @@
           <w:lang w:eastAsia="en-US"/>
         </w:rPr>
       </w:pPr>
-      <w:proofErr w:type="gramStart"/>
       <w:r>
         <w:rPr>
           <w:rFonts w:ascii="Consolas" w:hAnsi="Consolas" w:cs="Consolas"/>
@@ -5451,7 +5447,6 @@
         </w:rPr>
         <w:t>public</w:t>
       </w:r>
-      <w:proofErr w:type="gramEnd"/>
       <w:r>
         <w:rPr>
           <w:rFonts w:ascii="Consolas" w:hAnsi="Consolas" w:cs="Consolas"/>
@@ -5506,7 +5501,6 @@
           <w:lang w:eastAsia="en-US"/>
         </w:rPr>
       </w:pPr>
-      <w:proofErr w:type="gramStart"/>
       <w:r>
         <w:rPr>
           <w:rFonts w:ascii="Consolas" w:hAnsi="Consolas" w:cs="Consolas"/>
@@ -5519,7 +5513,6 @@
         </w:rPr>
         <w:t>public</w:t>
       </w:r>
-      <w:proofErr w:type="gramEnd"/>
       <w:r>
         <w:rPr>
           <w:rFonts w:ascii="Consolas" w:hAnsi="Consolas" w:cs="Consolas"/>
@@ -5598,7 +5591,6 @@
           <w:lang w:eastAsia="en-US"/>
         </w:rPr>
       </w:pPr>
-      <w:proofErr w:type="gramStart"/>
       <w:r>
         <w:rPr>
           <w:rFonts w:ascii="Consolas" w:hAnsi="Consolas" w:cs="Consolas"/>
@@ -5611,7 +5603,6 @@
         </w:rPr>
         <w:t>public</w:t>
       </w:r>
-      <w:proofErr w:type="gramEnd"/>
       <w:r>
         <w:rPr>
           <w:rFonts w:ascii="Consolas" w:hAnsi="Consolas" w:cs="Consolas"/>
@@ -5680,7 +5671,6 @@
           <w:lang w:eastAsia="en-US"/>
         </w:rPr>
       </w:pPr>
-      <w:proofErr w:type="gramStart"/>
       <w:r>
         <w:rPr>
           <w:rFonts w:ascii="Consolas" w:hAnsi="Consolas" w:cs="Consolas"/>
@@ -5693,7 +5683,6 @@
         </w:rPr>
         <w:t>public</w:t>
       </w:r>
-      <w:proofErr w:type="gramEnd"/>
       <w:r>
         <w:rPr>
           <w:rFonts w:ascii="Consolas" w:hAnsi="Consolas" w:cs="Consolas"/>
@@ -5762,7 +5751,6 @@
           <w:lang w:eastAsia="en-US"/>
         </w:rPr>
       </w:pPr>
-      <w:proofErr w:type="gramStart"/>
       <w:r>
         <w:rPr>
           <w:rFonts w:ascii="Consolas" w:hAnsi="Consolas" w:cs="Consolas"/>
@@ -5775,7 +5763,6 @@
         </w:rPr>
         <w:t>public</w:t>
       </w:r>
-      <w:proofErr w:type="gramEnd"/>
       <w:r>
         <w:rPr>
           <w:rFonts w:ascii="Consolas" w:hAnsi="Consolas" w:cs="Consolas"/>
@@ -5842,7 +5829,6 @@
           <w:lang w:eastAsia="en-US"/>
         </w:rPr>
       </w:pPr>
-      <w:proofErr w:type="gramStart"/>
       <w:r>
         <w:rPr>
           <w:rFonts w:ascii="Consolas" w:hAnsi="Consolas" w:cs="Consolas"/>
@@ -5855,7 +5841,6 @@
         </w:rPr>
         <w:t>public</w:t>
       </w:r>
-      <w:proofErr w:type="gramEnd"/>
       <w:r>
         <w:rPr>
           <w:rFonts w:ascii="Consolas" w:hAnsi="Consolas" w:cs="Consolas"/>
@@ -5910,7 +5895,6 @@
           <w:lang w:eastAsia="en-US"/>
         </w:rPr>
       </w:pPr>
-      <w:proofErr w:type="gramStart"/>
       <w:r>
         <w:rPr>
           <w:rFonts w:ascii="Consolas" w:hAnsi="Consolas" w:cs="Consolas"/>
@@ -5921,20 +5905,7 @@
           <w:szCs w:val="20"/>
           <w:lang w:eastAsia="tr-TR"/>
         </w:rPr>
-        <w:t>public</w:t>
-      </w:r>
-      <w:proofErr w:type="gramEnd"/>
-      <w:r>
-        <w:rPr>
-          <w:rFonts w:ascii="Consolas" w:hAnsi="Consolas" w:cs="Consolas"/>
-          <w:b/>
-          <w:bCs/>
-          <w:color w:val="7F0055"/>
-          <w:sz w:val="20"/>
-          <w:szCs w:val="20"/>
-          <w:lang w:eastAsia="tr-TR"/>
-        </w:rPr>
-        <w:t xml:space="preserve"> </w:t>
+        <w:t xml:space="preserve">public </w:t>
       </w:r>
       <w:proofErr w:type="spellStart"/>
       <w:r>
@@ -6029,7 +6000,6 @@
           <w:lang w:eastAsia="en-US"/>
         </w:rPr>
       </w:pPr>
-      <w:proofErr w:type="gramStart"/>
       <w:r>
         <w:rPr>
           <w:rFonts w:ascii="Consolas" w:hAnsi="Consolas" w:cs="Consolas"/>
@@ -6042,7 +6012,6 @@
         </w:rPr>
         <w:t>public</w:t>
       </w:r>
-      <w:proofErr w:type="gramEnd"/>
       <w:r>
         <w:rPr>
           <w:rFonts w:ascii="Consolas" w:hAnsi="Consolas" w:cs="Consolas"/>
@@ -6109,7 +6078,6 @@
           <w:lang w:eastAsia="en-US"/>
         </w:rPr>
       </w:pPr>
-      <w:proofErr w:type="gramStart"/>
       <w:r>
         <w:rPr>
           <w:rFonts w:ascii="Consolas" w:hAnsi="Consolas" w:cs="Consolas"/>
@@ -6120,20 +6088,7 @@
           <w:szCs w:val="20"/>
           <w:lang w:eastAsia="tr-TR"/>
         </w:rPr>
-        <w:t>public</w:t>
-      </w:r>
-      <w:proofErr w:type="gramEnd"/>
-      <w:r>
-        <w:rPr>
-          <w:rFonts w:ascii="Consolas" w:hAnsi="Consolas" w:cs="Consolas"/>
-          <w:b/>
-          <w:bCs/>
-          <w:color w:val="7F0055"/>
-          <w:sz w:val="20"/>
-          <w:szCs w:val="20"/>
-          <w:lang w:eastAsia="tr-TR"/>
-        </w:rPr>
-        <w:t xml:space="preserve"> </w:t>
+        <w:t xml:space="preserve">public </w:t>
       </w:r>
       <w:proofErr w:type="spellStart"/>
       <w:r>
@@ -6195,7 +6150,6 @@
           <w:lang w:eastAsia="en-US"/>
         </w:rPr>
       </w:pPr>
-      <w:proofErr w:type="gramStart"/>
       <w:r>
         <w:rPr>
           <w:rFonts w:ascii="Consolas" w:hAnsi="Consolas" w:cs="Consolas"/>
@@ -6208,7 +6162,6 @@
         </w:rPr>
         <w:t>public</w:t>
       </w:r>
-      <w:proofErr w:type="gramEnd"/>
       <w:r>
         <w:rPr>
           <w:rFonts w:ascii="Consolas" w:hAnsi="Consolas" w:cs="Consolas"/>
@@ -6275,7 +6228,6 @@
           <w:lang w:eastAsia="en-US"/>
         </w:rPr>
       </w:pPr>
-      <w:proofErr w:type="gramStart"/>
       <w:r>
         <w:rPr>
           <w:rFonts w:ascii="Consolas" w:hAnsi="Consolas" w:cs="Consolas"/>
@@ -6288,7 +6240,6 @@
         </w:rPr>
         <w:t>public</w:t>
       </w:r>
-      <w:proofErr w:type="gramEnd"/>
       <w:r>
         <w:rPr>
           <w:rFonts w:ascii="Consolas" w:hAnsi="Consolas" w:cs="Consolas"/>
@@ -6355,7 +6306,6 @@
           <w:lang w:eastAsia="en-US"/>
         </w:rPr>
       </w:pPr>
-      <w:proofErr w:type="gramStart"/>
       <w:r>
         <w:rPr>
           <w:rFonts w:ascii="Consolas" w:hAnsi="Consolas" w:cs="Consolas"/>
@@ -6368,7 +6318,6 @@
         </w:rPr>
         <w:t>public</w:t>
       </w:r>
-      <w:proofErr w:type="gramEnd"/>
       <w:r>
         <w:rPr>
           <w:rFonts w:ascii="Consolas" w:hAnsi="Consolas" w:cs="Consolas"/>
@@ -6423,7 +6372,6 @@
           <w:lang w:eastAsia="en-US"/>
         </w:rPr>
       </w:pPr>
-      <w:proofErr w:type="gramStart"/>
       <w:r>
         <w:rPr>
           <w:rFonts w:ascii="Consolas" w:hAnsi="Consolas" w:cs="Consolas"/>
@@ -6436,7 +6384,6 @@
         </w:rPr>
         <w:t>public</w:t>
       </w:r>
-      <w:proofErr w:type="gramEnd"/>
       <w:r>
         <w:rPr>
           <w:rFonts w:ascii="Consolas" w:hAnsi="Consolas" w:cs="Consolas"/>
@@ -6577,7 +6524,6 @@
           <w:lang w:eastAsia="en-US"/>
         </w:rPr>
       </w:pPr>
-      <w:proofErr w:type="gramStart"/>
       <w:r>
         <w:rPr>
           <w:rFonts w:ascii="Consolas" w:hAnsi="Consolas" w:cs="Consolas"/>
@@ -6588,20 +6534,7 @@
           <w:szCs w:val="20"/>
           <w:lang w:eastAsia="tr-TR"/>
         </w:rPr>
-        <w:t>public</w:t>
-      </w:r>
-      <w:proofErr w:type="gramEnd"/>
-      <w:r>
-        <w:rPr>
-          <w:rFonts w:ascii="Consolas" w:hAnsi="Consolas" w:cs="Consolas"/>
-          <w:b/>
-          <w:bCs/>
-          <w:color w:val="7F0055"/>
-          <w:sz w:val="20"/>
-          <w:szCs w:val="20"/>
-          <w:lang w:eastAsia="tr-TR"/>
-        </w:rPr>
-        <w:t xml:space="preserve"> </w:t>
+        <w:t xml:space="preserve">public </w:t>
       </w:r>
       <w:proofErr w:type="spellStart"/>
       <w:r>
@@ -6663,7 +6596,6 @@
           <w:lang w:eastAsia="en-US"/>
         </w:rPr>
       </w:pPr>
-      <w:proofErr w:type="gramStart"/>
       <w:r>
         <w:rPr>
           <w:rFonts w:ascii="Consolas" w:hAnsi="Consolas" w:cs="Consolas"/>
@@ -6676,7 +6608,6 @@
         </w:rPr>
         <w:t>public</w:t>
       </w:r>
-      <w:proofErr w:type="gramEnd"/>
       <w:r>
         <w:rPr>
           <w:rFonts w:ascii="Consolas" w:hAnsi="Consolas" w:cs="Consolas"/>
@@ -6731,7 +6662,6 @@
           <w:lang w:eastAsia="en-US"/>
         </w:rPr>
       </w:pPr>
-      <w:proofErr w:type="gramStart"/>
       <w:r>
         <w:rPr>
           <w:rFonts w:ascii="Consolas" w:hAnsi="Consolas" w:cs="Consolas"/>
@@ -6744,7 +6674,6 @@
         </w:rPr>
         <w:t>public</w:t>
       </w:r>
-      <w:proofErr w:type="gramEnd"/>
       <w:r>
         <w:rPr>
           <w:rFonts w:ascii="Consolas" w:hAnsi="Consolas" w:cs="Consolas"/>
@@ -6868,7 +6797,6 @@
           <w:lang w:eastAsia="en-US"/>
         </w:rPr>
       </w:pPr>
-      <w:proofErr w:type="gramStart"/>
       <w:r>
         <w:rPr>
           <w:rFonts w:ascii="Consolas" w:hAnsi="Consolas" w:cs="Consolas"/>
@@ -6880,20 +6808,7 @@
           <w:lang w:eastAsia="tr-TR"/>
         </w:rPr>
         <w:lastRenderedPageBreak/>
-        <w:t>public</w:t>
-      </w:r>
-      <w:proofErr w:type="gramEnd"/>
-      <w:r>
-        <w:rPr>
-          <w:rFonts w:ascii="Consolas" w:hAnsi="Consolas" w:cs="Consolas"/>
-          <w:b/>
-          <w:bCs/>
-          <w:color w:val="7F0055"/>
-          <w:sz w:val="20"/>
-          <w:szCs w:val="20"/>
-          <w:lang w:eastAsia="tr-TR"/>
-        </w:rPr>
-        <w:t xml:space="preserve"> </w:t>
+        <w:t xml:space="preserve">public </w:t>
       </w:r>
       <w:proofErr w:type="spellStart"/>
       <w:r>
@@ -6955,7 +6870,6 @@
           <w:lang w:eastAsia="en-US"/>
         </w:rPr>
       </w:pPr>
-      <w:proofErr w:type="gramStart"/>
       <w:r>
         <w:rPr>
           <w:rFonts w:ascii="Consolas" w:hAnsi="Consolas" w:cs="Consolas"/>
@@ -6968,7 +6882,6 @@
         </w:rPr>
         <w:t>public</w:t>
       </w:r>
-      <w:proofErr w:type="gramEnd"/>
       <w:r>
         <w:rPr>
           <w:rFonts w:ascii="Consolas" w:hAnsi="Consolas" w:cs="Consolas"/>
@@ -7023,7 +6936,6 @@
           <w:lang w:eastAsia="en-US"/>
         </w:rPr>
       </w:pPr>
-      <w:proofErr w:type="gramStart"/>
       <w:r>
         <w:rPr>
           <w:rFonts w:ascii="Consolas" w:hAnsi="Consolas" w:cs="Consolas"/>
@@ -7036,7 +6948,6 @@
         </w:rPr>
         <w:t>public</w:t>
       </w:r>
-      <w:proofErr w:type="gramEnd"/>
       <w:r>
         <w:rPr>
           <w:rFonts w:ascii="Consolas" w:hAnsi="Consolas" w:cs="Consolas"/>
@@ -7136,7 +7047,6 @@
           <w:lang w:eastAsia="en-US"/>
         </w:rPr>
       </w:pPr>
-      <w:proofErr w:type="gramStart"/>
       <w:r>
         <w:rPr>
           <w:rFonts w:ascii="Consolas" w:hAnsi="Consolas" w:cs="Consolas"/>
@@ -7149,7 +7059,6 @@
         </w:rPr>
         <w:t>public</w:t>
       </w:r>
-      <w:proofErr w:type="gramEnd"/>
       <w:r>
         <w:rPr>
           <w:rFonts w:ascii="Consolas" w:hAnsi="Consolas" w:cs="Consolas"/>
@@ -7204,7 +7113,6 @@
           <w:lang w:eastAsia="en-US"/>
         </w:rPr>
       </w:pPr>
-      <w:proofErr w:type="gramStart"/>
       <w:r>
         <w:rPr>
           <w:rFonts w:ascii="Consolas" w:hAnsi="Consolas" w:cs="Consolas"/>
@@ -7215,20 +7123,7 @@
           <w:szCs w:val="20"/>
           <w:lang w:eastAsia="tr-TR"/>
         </w:rPr>
-        <w:t>public</w:t>
-      </w:r>
-      <w:proofErr w:type="gramEnd"/>
-      <w:r>
-        <w:rPr>
-          <w:rFonts w:ascii="Consolas" w:hAnsi="Consolas" w:cs="Consolas"/>
-          <w:b/>
-          <w:bCs/>
-          <w:color w:val="7F0055"/>
-          <w:sz w:val="20"/>
-          <w:szCs w:val="20"/>
-          <w:lang w:eastAsia="tr-TR"/>
-        </w:rPr>
-        <w:t xml:space="preserve"> </w:t>
+        <w:t xml:space="preserve">public </w:t>
       </w:r>
       <w:proofErr w:type="spellStart"/>
       <w:r>
@@ -7290,7 +7185,6 @@
           <w:lang w:eastAsia="en-US"/>
         </w:rPr>
       </w:pPr>
-      <w:proofErr w:type="gramStart"/>
       <w:r>
         <w:rPr>
           <w:rFonts w:ascii="Consolas" w:hAnsi="Consolas" w:cs="Consolas"/>
@@ -7303,7 +7197,6 @@
         </w:rPr>
         <w:t>public</w:t>
       </w:r>
-      <w:proofErr w:type="gramEnd"/>
       <w:r>
         <w:rPr>
           <w:rFonts w:ascii="Consolas" w:hAnsi="Consolas" w:cs="Consolas"/>
@@ -7358,7 +7251,6 @@
           <w:lang w:eastAsia="en-US"/>
         </w:rPr>
       </w:pPr>
-      <w:proofErr w:type="gramStart"/>
       <w:r>
         <w:rPr>
           <w:rFonts w:ascii="Consolas" w:hAnsi="Consolas" w:cs="Consolas"/>
@@ -7371,7 +7263,6 @@
         </w:rPr>
         <w:t>public</w:t>
       </w:r>
-      <w:proofErr w:type="gramEnd"/>
       <w:r>
         <w:rPr>
           <w:rFonts w:ascii="Consolas" w:hAnsi="Consolas" w:cs="Consolas"/>
@@ -7439,7 +7330,7 @@
       <w:r>
         <w:rPr>
           <w:noProof/>
-          <w:lang w:eastAsia="en-US"/>
+          <w:lang w:val="tr-TR" w:eastAsia="tr-TR"/>
         </w:rPr>
         <w:drawing>
           <wp:inline distT="0" distB="0" distL="0" distR="0" wp14:anchorId="4BFD9B38" wp14:editId="5B388670">
@@ -7514,73 +7405,49 @@
         <w:rPr>
           <w:color w:val="FF0000"/>
         </w:rPr>
-        <w:t>(</w:t>
-      </w:r>
+        <w:t xml:space="preserve">(AŞAĞIDA Kİ TABLODA KENDİMİZİ ÇOK TEKRARLAMIŞIZ İLKİ KALACAK DİĞERLERİ SİLİNECEK. </w:t>
+      </w:r>
+      <w:proofErr w:type="gramStart"/>
       <w:r>
         <w:rPr>
           <w:color w:val="FF0000"/>
         </w:rPr>
-        <w:t>AŞAĞIDA</w:t>
-      </w:r>
+        <w:t xml:space="preserve">TABLONUN ALTINA “ŞUNLAR </w:t>
+      </w:r>
+      <w:proofErr w:type="spellStart"/>
       <w:r>
         <w:rPr>
           <w:color w:val="FF0000"/>
         </w:rPr>
-        <w:t xml:space="preserve"> Kİ TABLODA KENDİMİZİ ÇOK TEKRARLAMIŞIZ İLKİ KALACAK DİĞERLERİ SİLİNECEK. </w:t>
+        <w:t>ŞUNLAR</w:t>
+      </w:r>
+      <w:proofErr w:type="spellEnd"/>
+      <w:r>
+        <w:rPr>
+          <w:color w:val="FF0000"/>
+        </w:rPr>
+        <w:t xml:space="preserve"> DA ŞURADA Kİ GİBİDİR” TARZI AÇIKLAMA YAZILACAK.</w:t>
+      </w:r>
+      <w:proofErr w:type="gramEnd"/>
+      <w:r>
+        <w:rPr>
+          <w:color w:val="FF0000"/>
+        </w:rPr>
+        <w:t xml:space="preserve"> AYIRCA EKSTREM BİR DURUM VARSA YANİ DEĞİŞİK BU TABLODA BELİRTMEDİĞİMİZ ONLARI DÜŞÜNELİM. </w:t>
       </w:r>
       <w:proofErr w:type="gramStart"/>
       <w:r>
         <w:rPr>
           <w:color w:val="FF0000"/>
         </w:rPr>
-        <w:t xml:space="preserve">TABLONUN ALTINA “ŞUNLAR </w:t>
-      </w:r>
-      <w:proofErr w:type="spellStart"/>
+        <w:t>ONLARI BELİRTELİM AMA KESİNLİKLE TABLO ŞEKLİNDE KENDİMİZİ TEKRAR ETMEYECEĞİZ.</w:t>
+      </w:r>
+      <w:proofErr w:type="gramEnd"/>
       <w:r>
         <w:rPr>
           <w:color w:val="FF0000"/>
         </w:rPr>
-        <w:t>ŞUNLAR</w:t>
-      </w:r>
-      <w:proofErr w:type="spellEnd"/>
-      <w:r>
-        <w:rPr>
-          <w:color w:val="FF0000"/>
-        </w:rPr>
-        <w:t xml:space="preserve"> DA ŞURADA Kİ GİBİDİR” TARZI AÇIKLAMA YAZILACAK.</w:t>
-      </w:r>
-      <w:proofErr w:type="gramEnd"/>
-      <w:r>
-        <w:rPr>
-          <w:color w:val="FF0000"/>
-        </w:rPr>
-        <w:t xml:space="preserve"> AYIRCA EKSTREM BİR DURUM VARSA YANİ DEĞİŞİK BU TABLODA BELİRTMEDİĞİMİZ ONLARI DÜŞÜNELİM. </w:t>
-      </w:r>
-      <w:proofErr w:type="gramStart"/>
-      <w:r>
-        <w:rPr>
-          <w:color w:val="FF0000"/>
-        </w:rPr>
-        <w:t>ONLARI BELİRTELİM AMA KESİNLİKLE TABLO ŞEKLİNDE KENDİMİZİ TEKRAR ETMEYECEĞİZ.</w:t>
-      </w:r>
-      <w:proofErr w:type="gramEnd"/>
-      <w:r>
-        <w:rPr>
-          <w:color w:val="FF0000"/>
-        </w:rPr>
-        <w:t xml:space="preserve"> AYNI OLAY VAR</w:t>
-      </w:r>
-      <w:r>
-        <w:rPr>
-          <w:color w:val="FF0000"/>
-        </w:rPr>
-        <w:t>SA BİR TANESİNİ TABLODA GÖSTERİP</w:t>
-      </w:r>
-      <w:r>
-        <w:rPr>
-          <w:color w:val="FF0000"/>
-        </w:rPr>
-        <w:t xml:space="preserve"> GERİSİNİ TABLO ALTINDA AÇIKLAMA ŞEKLİNDE YAZALIM.)</w:t>
+        <w:t xml:space="preserve"> AYNI OLAY VARSA BİR TANESİNİ TABLODA GÖSTERİP GERİSİNİ TABLO ALTINDA AÇIKLAMA ŞEKLİNDE YAZALIM.)</w:t>
       </w:r>
     </w:p>
     <w:p/>
@@ -7607,7 +7474,7 @@
             <v:path o:extrusionok="f" gradientshapeok="t" o:connecttype="rect"/>
             <o:lock v:ext="edit" aspectratio="t"/>
           </v:shapetype>
-          <v:shape id="_x0000_i1025" type="#_x0000_t75" style="width:521.45pt;height:5in">
+          <v:shape id="_x0000_i1025" type="#_x0000_t75" style="width:521.55pt;height:5in">
             <v:imagedata r:id="rId11" o:title="SequenceDiagram"/>
           </v:shape>
         </w:pict>
@@ -7732,11 +7599,11 @@
       </w:r>
       <w:proofErr w:type="gramStart"/>
       <w:r>
-        <w:t>) ,texts</w:t>
+        <w:t>) ,</w:t>
       </w:r>
       <w:proofErr w:type="gramEnd"/>
       <w:r>
-        <w:t>(statistics info, help info) will appear.</w:t>
+        <w:t>texts(statistics info, help info) will appear.</w:t>
       </w:r>
     </w:p>
     <w:p>
@@ -8022,7 +7889,6 @@
           <w:lang w:eastAsia="en-US"/>
         </w:rPr>
       </w:pPr>
-      <w:proofErr w:type="gramStart"/>
       <w:r>
         <w:rPr>
           <w:rFonts w:ascii="Consolas" w:hAnsi="Consolas" w:cs="Consolas"/>
@@ -8047,7 +7913,6 @@
         </w:rPr>
         <w:t>ublic</w:t>
       </w:r>
-      <w:proofErr w:type="gramEnd"/>
       <w:r>
         <w:rPr>
           <w:rFonts w:ascii="Consolas" w:hAnsi="Consolas" w:cs="Consolas"/>
@@ -8102,7 +7967,6 @@
           <w:lang w:eastAsia="en-US"/>
         </w:rPr>
       </w:pPr>
-      <w:proofErr w:type="gramStart"/>
       <w:r>
         <w:rPr>
           <w:rFonts w:ascii="Consolas" w:hAnsi="Consolas" w:cs="Consolas"/>
@@ -8115,7 +7979,6 @@
         </w:rPr>
         <w:t>public</w:t>
       </w:r>
-      <w:proofErr w:type="gramEnd"/>
       <w:r>
         <w:rPr>
           <w:rFonts w:ascii="Consolas" w:hAnsi="Consolas" w:cs="Consolas"/>
@@ -8190,7 +8053,6 @@
           <w:lang w:eastAsia="en-US"/>
         </w:rPr>
       </w:pPr>
-      <w:proofErr w:type="gramStart"/>
       <w:r>
         <w:rPr>
           <w:rFonts w:ascii="Consolas" w:hAnsi="Consolas" w:cs="Consolas"/>
@@ -8203,7 +8065,6 @@
         </w:rPr>
         <w:t>public</w:t>
       </w:r>
-      <w:proofErr w:type="gramEnd"/>
       <w:r>
         <w:rPr>
           <w:rFonts w:ascii="Consolas" w:hAnsi="Consolas" w:cs="Consolas"/>
@@ -8355,7 +8216,6 @@
           <w:lang w:eastAsia="en-US"/>
         </w:rPr>
       </w:pPr>
-      <w:proofErr w:type="gramStart"/>
       <w:r>
         <w:rPr>
           <w:rFonts w:ascii="Consolas" w:hAnsi="Consolas" w:cs="Consolas"/>
@@ -8380,7 +8240,6 @@
         </w:rPr>
         <w:t>ublic</w:t>
       </w:r>
-      <w:proofErr w:type="gramEnd"/>
       <w:r>
         <w:rPr>
           <w:rFonts w:ascii="Consolas" w:hAnsi="Consolas" w:cs="Consolas"/>
@@ -8429,7 +8288,6 @@
           <w:lang w:eastAsia="en-US"/>
         </w:rPr>
       </w:pPr>
-      <w:proofErr w:type="gramStart"/>
       <w:r>
         <w:rPr>
           <w:rFonts w:ascii="Consolas" w:hAnsi="Consolas" w:cs="Consolas"/>
@@ -8454,7 +8312,6 @@
         </w:rPr>
         <w:t>ublic</w:t>
       </w:r>
-      <w:proofErr w:type="gramEnd"/>
       <w:r>
         <w:rPr>
           <w:rFonts w:ascii="Consolas" w:hAnsi="Consolas" w:cs="Consolas"/>
@@ -8503,7 +8360,6 @@
           <w:lang w:eastAsia="en-US"/>
         </w:rPr>
       </w:pPr>
-      <w:proofErr w:type="gramStart"/>
       <w:r>
         <w:rPr>
           <w:rFonts w:ascii="Consolas" w:hAnsi="Consolas" w:cs="Consolas"/>
@@ -8528,7 +8384,6 @@
         </w:rPr>
         <w:t>ublic</w:t>
       </w:r>
-      <w:proofErr w:type="gramEnd"/>
       <w:r>
         <w:rPr>
           <w:rFonts w:ascii="Consolas" w:hAnsi="Consolas" w:cs="Consolas"/>
@@ -8575,7 +8430,6 @@
           <w:lang w:eastAsia="en-US"/>
         </w:rPr>
       </w:pPr>
-      <w:proofErr w:type="gramStart"/>
       <w:r>
         <w:rPr>
           <w:rFonts w:ascii="Consolas" w:hAnsi="Consolas" w:cs="Consolas"/>
@@ -8600,7 +8454,6 @@
         </w:rPr>
         <w:t>ublic</w:t>
       </w:r>
-      <w:proofErr w:type="gramEnd"/>
       <w:r>
         <w:rPr>
           <w:rFonts w:ascii="Consolas" w:hAnsi="Consolas" w:cs="Consolas"/>
@@ -8671,7 +8524,7 @@
       <w:r>
         <w:rPr>
           <w:noProof/>
-          <w:lang w:eastAsia="en-US"/>
+          <w:lang w:val="tr-TR" w:eastAsia="tr-TR"/>
         </w:rPr>
         <w:drawing>
           <wp:inline distT="0" distB="0" distL="0" distR="0" wp14:anchorId="31C6DF9E" wp14:editId="357D8345">
@@ -8773,15 +8626,7 @@
         </w:numPr>
       </w:pPr>
       <w:r>
-        <w:t xml:space="preserve">When user starts the game, </w:t>
-      </w:r>
-      <w:proofErr w:type="gramStart"/>
-      <w:r>
-        <w:t>Window which includes the main method of the game</w:t>
-      </w:r>
-      <w:proofErr w:type="gramEnd"/>
-      <w:r>
-        <w:t xml:space="preserve"> will call Framework class and then Framework will create splash screen texts, images. In the main method, window class will be called in order to create the menu size, image, text etc.</w:t>
+        <w:t>When user starts the game, Window which includes the main method of the game will call Framework class and then Framework will create splash screen texts, images. In the main method, window class will be called in order to create the menu size, image, text etc.</w:t>
       </w:r>
     </w:p>
     <w:p>
@@ -8801,7 +8646,7 @@
         <w:rPr>
           <w:i/>
           <w:noProof/>
-          <w:lang w:eastAsia="en-US"/>
+          <w:lang w:val="tr-TR" w:eastAsia="tr-TR"/>
         </w:rPr>
         <w:drawing>
           <wp:inline distT="0" distB="0" distL="0" distR="0" wp14:anchorId="2B21C3DC" wp14:editId="4963A7F0">
@@ -8891,7 +8736,7 @@
         <w:rPr>
           <w:i/>
           <w:noProof/>
-          <w:lang w:eastAsia="en-US"/>
+          <w:lang w:val="tr-TR" w:eastAsia="tr-TR"/>
         </w:rPr>
         <w:drawing>
           <wp:inline distT="0" distB="0" distL="0" distR="0" wp14:anchorId="0F2E73F0" wp14:editId="04227830">
@@ -9010,8 +8855,6 @@
         </w:rPr>
         <w:t>SA BİR TANESİNİ TABLODA GÖSTERİP</w:t>
       </w:r>
-      <w:bookmarkStart w:id="26" w:name="_GoBack"/>
-      <w:bookmarkEnd w:id="26"/>
       <w:r>
         <w:rPr>
           <w:color w:val="FF0000"/>
@@ -9060,7 +8903,7 @@
     <w:p>
       <w:r>
         <w:pict w14:anchorId="39696D2E">
-          <v:shape id="_x0000_i1026" type="#_x0000_t75" style="width:358.5pt;height:271.35pt">
+          <v:shape id="_x0000_i1026" type="#_x0000_t75" style="width:358.3pt;height:271.55pt">
             <v:imagedata r:id="rId15" o:title="seqDiagram2View"/>
           </v:shape>
         </w:pict>
@@ -9079,19 +8922,39 @@
         </w:rPr>
         <w:t>(YUKARIDA Kİ TABLODA OK’LARIN ANLAMLARINA DİKKAT EDİLMEMİŞ. KESİK OLANLARDA DÜZ ÇİZGİ OLACAK.)</w:t>
       </w:r>
+      <w:r>
+        <w:rPr>
+          <w:color w:val="FF0000"/>
+        </w:rPr>
+        <w:t>(YUKARIDAKİ METHODLARIMIZ BİZİM GENELİ VOİD OLDUĞU İÇİN RETURN İLE GÖSTERMEMELİYİZ EĞER PRİMİTİVE (İNT</w:t>
+      </w:r>
+      <w:proofErr w:type="gramStart"/>
+      <w:r>
+        <w:rPr>
+          <w:color w:val="FF0000"/>
+        </w:rPr>
+        <w:t>,STRİNG</w:t>
+      </w:r>
+      <w:proofErr w:type="gramEnd"/>
+      <w:r>
+        <w:rPr>
+          <w:color w:val="FF0000"/>
+        </w:rPr>
+        <w:t xml:space="preserve"> …) TYPE OLURSA METHOD GERİ RETURN ETMELİYİZ SADECE)</w:t>
+      </w:r>
     </w:p>
     <w:p>
       <w:pPr>
         <w:pStyle w:val="Heading3"/>
       </w:pPr>
-      <w:bookmarkStart w:id="27" w:name="_Toc383726642"/>
+      <w:bookmarkStart w:id="26" w:name="_Toc383726642"/>
       <w:r>
         <w:t xml:space="preserve">Software requirements </w:t>
       </w:r>
       <w:r>
         <w:t>mapping</w:t>
       </w:r>
-      <w:bookmarkEnd w:id="27"/>
+      <w:bookmarkEnd w:id="26"/>
     </w:p>
     <w:p>
       <w:pPr>
@@ -9186,7 +9049,7 @@
       <w:pPr>
         <w:pStyle w:val="Heading2"/>
       </w:pPr>
-      <w:bookmarkStart w:id="28" w:name="_Toc383726643"/>
+      <w:bookmarkStart w:id="27" w:name="_Toc383726643"/>
       <w:bookmarkEnd w:id="21"/>
       <w:r>
         <w:t>Component 3</w:t>
@@ -9206,92 +9069,90 @@
       <w:r>
         <w:t>Controller</w:t>
       </w:r>
+      <w:bookmarkEnd w:id="27"/>
+    </w:p>
+    <w:p>
+      <w:pPr>
+        <w:rPr>
+          <w:color w:val="FF0000"/>
+        </w:rPr>
+      </w:pPr>
+      <w:r>
+        <w:rPr>
+          <w:color w:val="FF0000"/>
+        </w:rPr>
+        <w:t xml:space="preserve">ŞURAYADA KÜÇÜK BİR ACIKLMA EN FAZLA 2-3 SATIR BİRACIKLMA YAPMAK GEREKİYOR </w:t>
+      </w:r>
+    </w:p>
+    <w:p>
+      <w:pPr>
+        <w:pStyle w:val="Heading3"/>
+      </w:pPr>
+      <w:bookmarkStart w:id="28" w:name="_Toc383726644"/>
+      <w:r>
+        <w:t>Component</w:t>
+      </w:r>
+      <w:r>
+        <w:t xml:space="preserve"> </w:t>
+      </w:r>
+      <w:r>
+        <w:t>interfaces</w:t>
+      </w:r>
       <w:bookmarkEnd w:id="28"/>
     </w:p>
     <w:p>
-      <w:pPr>
-        <w:rPr>
-          <w:color w:val="FF0000"/>
-        </w:rPr>
-      </w:pPr>
-      <w:r>
-        <w:rPr>
-          <w:noProof/>
-          <w:color w:val="FF0000"/>
-          <w:lang w:val="tr-TR" w:eastAsia="tr-TR"/>
-        </w:rPr>
-        <w:t>???????????????????????????????????????????????????????????????????????</w:t>
+      <w:r>
+        <w:rPr>
+          <w:u w:val="single"/>
+        </w:rPr>
+        <w:t>Input</w:t>
+      </w:r>
+      <w:r>
+        <w:t xml:space="preserve">: User will press keys (“A, S, W, D” or arrows) and click (right, left) or move mouse. </w:t>
+      </w:r>
+    </w:p>
+    <w:p>
+      <w:r>
+        <w:rPr>
+          <w:u w:val="single"/>
+        </w:rPr>
+        <w:t>Output</w:t>
+      </w:r>
+      <w:r>
+        <w:t>: Helicopter will move and fire bullets or rockets and mouse cursor will move.</w:t>
       </w:r>
     </w:p>
     <w:p>
       <w:pPr>
         <w:pStyle w:val="Heading3"/>
       </w:pPr>
-      <w:bookmarkStart w:id="29" w:name="_Toc383726644"/>
-      <w:r>
-        <w:t>Component</w:t>
-      </w:r>
-      <w:r>
-        <w:t xml:space="preserve"> </w:t>
-      </w:r>
-      <w:r>
-        <w:t>interfaces</w:t>
+      <w:bookmarkStart w:id="29" w:name="_Toc383726645"/>
+      <w:r>
+        <w:lastRenderedPageBreak/>
+        <w:t>Component design description</w:t>
       </w:r>
       <w:bookmarkEnd w:id="29"/>
     </w:p>
     <w:p>
-      <w:r>
+      <w:pPr>
+        <w:pStyle w:val="RequirementID"/>
+      </w:pPr>
+      <w:r>
+        <w:t>Class: Canvas</w:t>
+      </w:r>
+    </w:p>
+    <w:p>
+      <w:pPr>
         <w:rPr>
           <w:u w:val="single"/>
-        </w:rPr>
-        <w:t>Input</w:t>
-      </w:r>
-      <w:r>
-        <w:t xml:space="preserve">: User will press keys (“A, S, W, D” or arrows) and click (right, left) or move mouse. </w:t>
-      </w:r>
-    </w:p>
-    <w:p>
+          <w:lang w:eastAsia="en-US"/>
+        </w:rPr>
+      </w:pPr>
       <w:r>
         <w:rPr>
           <w:u w:val="single"/>
-        </w:rPr>
-        <w:t>Output</w:t>
-      </w:r>
-      <w:r>
-        <w:t>: Helicopter will move and fire bullets or rockets and mouse cursor will move.</w:t>
-      </w:r>
-    </w:p>
-    <w:p>
-      <w:pPr>
-        <w:pStyle w:val="Heading3"/>
-      </w:pPr>
-      <w:bookmarkStart w:id="30" w:name="_Toc383726645"/>
-      <w:r>
-        <w:t>Component design description</w:t>
-      </w:r>
-      <w:bookmarkEnd w:id="30"/>
-    </w:p>
-    <w:p>
-      <w:pPr>
-        <w:pStyle w:val="RequirementID"/>
-      </w:pPr>
-      <w:r>
-        <w:t>Class: Canvas</w:t>
-      </w:r>
-    </w:p>
-    <w:p>
-      <w:pPr>
-        <w:rPr>
-          <w:u w:val="single"/>
-          <w:lang w:eastAsia="en-US"/>
-        </w:rPr>
-      </w:pPr>
-      <w:r>
-        <w:rPr>
-          <w:u w:val="single"/>
-          <w:lang w:eastAsia="en-US"/>
-        </w:rPr>
-        <w:lastRenderedPageBreak/>
+          <w:lang w:eastAsia="en-US"/>
+        </w:rPr>
         <w:t>Constructor</w:t>
       </w:r>
     </w:p>
@@ -9335,7 +9196,6 @@
           <w:lang w:eastAsia="en-US"/>
         </w:rPr>
       </w:pPr>
-      <w:proofErr w:type="gramStart"/>
       <w:r>
         <w:rPr>
           <w:rFonts w:ascii="Consolas" w:hAnsi="Consolas" w:cs="Consolas"/>
@@ -9360,7 +9220,6 @@
         </w:rPr>
         <w:t>ublic</w:t>
       </w:r>
-      <w:proofErr w:type="gramEnd"/>
       <w:r>
         <w:rPr>
           <w:rFonts w:ascii="Consolas" w:hAnsi="Consolas" w:cs="Consolas"/>
@@ -9410,7 +9269,6 @@
           <w:lang w:eastAsia="en-US"/>
         </w:rPr>
       </w:pPr>
-      <w:proofErr w:type="gramStart"/>
       <w:r>
         <w:rPr>
           <w:rFonts w:ascii="Consolas" w:hAnsi="Consolas" w:cs="Consolas"/>
@@ -9435,7 +9293,6 @@
         </w:rPr>
         <w:t>ublic</w:t>
       </w:r>
-      <w:proofErr w:type="gramEnd"/>
       <w:r>
         <w:rPr>
           <w:rFonts w:ascii="Consolas" w:hAnsi="Consolas" w:cs="Consolas"/>
@@ -9499,7 +9356,6 @@
           <w:lang w:eastAsia="en-US"/>
         </w:rPr>
       </w:pPr>
-      <w:proofErr w:type="gramStart"/>
       <w:r>
         <w:rPr>
           <w:rFonts w:ascii="Consolas" w:hAnsi="Consolas" w:cs="Consolas"/>
@@ -9524,7 +9380,6 @@
         </w:rPr>
         <w:t>ublic</w:t>
       </w:r>
-      <w:proofErr w:type="gramEnd"/>
       <w:r>
         <w:rPr>
           <w:rFonts w:ascii="Consolas" w:hAnsi="Consolas" w:cs="Consolas"/>
@@ -9588,7 +9443,6 @@
           <w:lang w:eastAsia="en-US"/>
         </w:rPr>
       </w:pPr>
-      <w:proofErr w:type="gramStart"/>
       <w:r>
         <w:rPr>
           <w:rFonts w:ascii="Consolas" w:hAnsi="Consolas" w:cs="Consolas"/>
@@ -9613,7 +9467,6 @@
         </w:rPr>
         <w:t>ublic</w:t>
       </w:r>
-      <w:proofErr w:type="gramEnd"/>
       <w:r>
         <w:rPr>
           <w:rFonts w:ascii="Consolas" w:hAnsi="Consolas" w:cs="Consolas"/>
@@ -9677,7 +9530,6 @@
           <w:lang w:eastAsia="en-US"/>
         </w:rPr>
       </w:pPr>
-      <w:proofErr w:type="gramStart"/>
       <w:r>
         <w:rPr>
           <w:rFonts w:ascii="Consolas" w:hAnsi="Consolas" w:cs="Consolas"/>
@@ -9702,7 +9554,6 @@
         </w:rPr>
         <w:t>ublic</w:t>
       </w:r>
-      <w:proofErr w:type="gramEnd"/>
       <w:r>
         <w:rPr>
           <w:rFonts w:ascii="Consolas" w:hAnsi="Consolas" w:cs="Consolas"/>
@@ -9766,7 +9617,6 @@
           <w:lang w:eastAsia="en-US"/>
         </w:rPr>
       </w:pPr>
-      <w:proofErr w:type="gramStart"/>
       <w:r>
         <w:rPr>
           <w:rFonts w:ascii="Consolas" w:hAnsi="Consolas" w:cs="Consolas"/>
@@ -9791,7 +9641,6 @@
         </w:rPr>
         <w:t>ublic</w:t>
       </w:r>
-      <w:proofErr w:type="gramEnd"/>
       <w:r>
         <w:rPr>
           <w:rFonts w:ascii="Consolas" w:hAnsi="Consolas" w:cs="Consolas"/>
@@ -9855,7 +9704,6 @@
           <w:lang w:eastAsia="en-US"/>
         </w:rPr>
       </w:pPr>
-      <w:proofErr w:type="gramStart"/>
       <w:r>
         <w:rPr>
           <w:rFonts w:ascii="Consolas" w:hAnsi="Consolas" w:cs="Consolas"/>
@@ -9880,7 +9728,6 @@
         </w:rPr>
         <w:t>ublic</w:t>
       </w:r>
-      <w:proofErr w:type="gramEnd"/>
       <w:r>
         <w:rPr>
           <w:rFonts w:ascii="Consolas" w:hAnsi="Consolas" w:cs="Consolas"/>
@@ -9944,7 +9791,6 @@
           <w:lang w:eastAsia="en-US"/>
         </w:rPr>
       </w:pPr>
-      <w:proofErr w:type="gramStart"/>
       <w:r>
         <w:rPr>
           <w:rFonts w:ascii="Consolas" w:hAnsi="Consolas" w:cs="Consolas"/>
@@ -9969,7 +9815,6 @@
         </w:rPr>
         <w:t>ublic</w:t>
       </w:r>
-      <w:proofErr w:type="gramEnd"/>
       <w:r>
         <w:rPr>
           <w:rFonts w:ascii="Consolas" w:hAnsi="Consolas" w:cs="Consolas"/>
@@ -10033,7 +9878,6 @@
           <w:lang w:eastAsia="en-US"/>
         </w:rPr>
       </w:pPr>
-      <w:proofErr w:type="gramStart"/>
       <w:r>
         <w:rPr>
           <w:rFonts w:ascii="Consolas" w:hAnsi="Consolas" w:cs="Consolas"/>
@@ -10046,7 +9890,6 @@
         </w:rPr>
         <w:t>public</w:t>
       </w:r>
-      <w:proofErr w:type="gramEnd"/>
       <w:r>
         <w:rPr>
           <w:rFonts w:ascii="Consolas" w:hAnsi="Consolas" w:cs="Consolas"/>
@@ -10123,6 +9966,12 @@
         </w:rPr>
         <w:t xml:space="preserve"> (AŞAĞIDA Kİ TABLO ÇIKACAK YA DA BAŞKA BİR YERDE BİR BENZERİ KULLANILACAK. CONTROLLER’DA CANVAS OLMAYACAK.)</w:t>
       </w:r>
+      <w:r>
+        <w:rPr>
+          <w:color w:val="FF0000"/>
+        </w:rPr>
+        <w:t>(YANİ CANVASIN İSMİ DEĞİŞTİRLECEK CÜNKÜ CANVAS VİEW ANLAMINA GELİYRO BİR COK YERDE ONUN İÇİN İSMİN DEĞİŞTİRELİM MESELA COMMAND CLASS YA DA GAME CONTROLLER HER YERDE AYNI İSMİ KULLANMAMIZ GEREKİYOR UNUTMAYALIM)</w:t>
+      </w:r>
     </w:p>
     <w:p>
       <w:pPr>
@@ -10131,7 +9980,7 @@
       <w:r>
         <w:rPr>
           <w:noProof/>
-          <w:lang w:eastAsia="en-US"/>
+          <w:lang w:val="tr-TR" w:eastAsia="tr-TR"/>
         </w:rPr>
         <w:drawing>
           <wp:inline distT="0" distB="0" distL="0" distR="0" wp14:anchorId="1C8E49D7" wp14:editId="19B38590">
@@ -10190,31 +10039,37 @@
       <w:r>
         <w:t xml:space="preserve"> </w:t>
       </w:r>
-      <w:bookmarkStart w:id="31" w:name="_Toc383726646"/>
+      <w:bookmarkStart w:id="30" w:name="_Toc383726646"/>
       <w:r>
         <w:t>Workflows and algorithms</w:t>
       </w:r>
-      <w:bookmarkEnd w:id="31"/>
-    </w:p>
-    <w:p>
-      <w:pPr>
-        <w:rPr>
-          <w:highlight w:val="lightGray"/>
-        </w:rPr>
-      </w:pPr>
-      <w:r>
-        <w:rPr>
-          <w:highlight w:val="lightGray"/>
-        </w:rPr>
-        <w:t>Use sequence diagrams to show the workflows of components/packages/classes inside the component.</w:t>
-      </w:r>
-    </w:p>
-    <w:p>
-      <w:r>
-        <w:rPr>
-          <w:highlight w:val="lightGray"/>
-        </w:rPr>
-        <w:t>Describe algorithms, if possible. An algorithm may be described outside this document, in this case, add the reference to that document.</w:t>
+      <w:bookmarkEnd w:id="30"/>
+    </w:p>
+    <w:p>
+      <w:pPr>
+        <w:rPr>
+          <w:color w:val="FF0000"/>
+        </w:rPr>
+      </w:pPr>
+      <w:r>
+        <w:rPr>
+          <w:color w:val="FF0000"/>
+        </w:rPr>
+        <w:t xml:space="preserve">BURAYA DA AŞAĞIDAKİ TABLOLARI ACIKLAYAN BİR DESCRİPTİONLAR </w:t>
+      </w:r>
+      <w:proofErr w:type="gramStart"/>
+      <w:r>
+        <w:rPr>
+          <w:color w:val="FF0000"/>
+        </w:rPr>
+        <w:t>SERPİŞTİRELİM :D</w:t>
+      </w:r>
+      <w:proofErr w:type="gramEnd"/>
+      <w:r>
+        <w:rPr>
+          <w:color w:val="FF0000"/>
+        </w:rPr>
+        <w:t xml:space="preserve"> :D</w:t>
       </w:r>
     </w:p>
     <w:p/>
@@ -10223,7 +10078,7 @@
       <w:r>
         <w:rPr>
           <w:noProof/>
-          <w:lang w:eastAsia="en-US"/>
+          <w:lang w:val="tr-TR" w:eastAsia="tr-TR"/>
         </w:rPr>
         <w:lastRenderedPageBreak/>
         <w:drawing>
@@ -10281,7 +10136,7 @@
       <w:r>
         <w:rPr>
           <w:noProof/>
-          <w:lang w:eastAsia="en-US"/>
+          <w:lang w:val="tr-TR" w:eastAsia="tr-TR"/>
         </w:rPr>
         <w:drawing>
           <wp:inline distT="0" distB="0" distL="0" distR="0" wp14:anchorId="68E98F48" wp14:editId="632ABAA9">
@@ -10337,7 +10192,7 @@
       <w:pPr>
         <w:pStyle w:val="Heading3"/>
       </w:pPr>
-      <w:bookmarkStart w:id="32" w:name="_Toc383726647"/>
+      <w:bookmarkStart w:id="31" w:name="_Toc383726647"/>
       <w:r>
         <w:lastRenderedPageBreak/>
         <w:t xml:space="preserve">Software requirements </w:t>
@@ -10345,7 +10200,7 @@
       <w:r>
         <w:t>mapping</w:t>
       </w:r>
-      <w:bookmarkEnd w:id="32"/>
+      <w:bookmarkEnd w:id="31"/>
     </w:p>
     <w:p>
       <w:pPr>
@@ -10422,7 +10277,10 @@
         <w:t>.1</w:t>
       </w:r>
     </w:p>
-    <w:p/>
+    <w:p>
+      <w:bookmarkStart w:id="32" w:name="_GoBack"/>
+      <w:bookmarkEnd w:id="32"/>
+    </w:p>
     <w:sectPr>
       <w:headerReference w:type="even" r:id="rId19"/>
       <w:headerReference w:type="default" r:id="rId20"/>
@@ -10439,7 +10297,7 @@
 </file>
 
 <file path=word/endnotes.xml><?xml version="1.0" encoding="utf-8"?>
-<w:endnotes xmlns:wpc="http://schemas.microsoft.com/office/word/2010/wordprocessingCanvas" xmlns:mo="http://schemas.microsoft.com/office/mac/office/2008/main" xmlns:mc="http://schemas.openxmlformats.org/markup-compatibility/2006" xmlns:mv="urn:schemas-microsoft-com:mac:vml" xmlns:o="urn:schemas-microsoft-com:office:office" xmlns:r="http://schemas.openxmlformats.org/officeDocument/2006/relationships" xmlns:m="http://schemas.openxmlformats.org/officeDocument/2006/math" xmlns:v="urn:schemas-microsoft-com:vml" xmlns:wp14="http://schemas.microsoft.com/office/word/2010/wordprocessingDrawing" xmlns:wp="http://schemas.openxmlformats.org/drawingml/2006/wordprocessingDrawing" xmlns:w10="urn:schemas-microsoft-com:office:word" xmlns:w="http://schemas.openxmlformats.org/wordprocessingml/2006/main" xmlns:w14="http://schemas.microsoft.com/office/word/2010/wordml" xmlns:wpg="http://schemas.microsoft.com/office/word/2010/wordprocessingGroup" xmlns:wpi="http://schemas.microsoft.com/office/word/2010/wordprocessingInk" xmlns:wne="http://schemas.microsoft.com/office/word/2006/wordml" xmlns:wps="http://schemas.microsoft.com/office/word/2010/wordprocessingShape" mc:Ignorable="w14 wp14">
+<w:endnotes xmlns:wpc="http://schemas.microsoft.com/office/word/2010/wordprocessingCanvas" xmlns:mc="http://schemas.openxmlformats.org/markup-compatibility/2006" xmlns:o="urn:schemas-microsoft-com:office:office" xmlns:r="http://schemas.openxmlformats.org/officeDocument/2006/relationships" xmlns:m="http://schemas.openxmlformats.org/officeDocument/2006/math" xmlns:v="urn:schemas-microsoft-com:vml" xmlns:wp14="http://schemas.microsoft.com/office/word/2010/wordprocessingDrawing" xmlns:wp="http://schemas.openxmlformats.org/drawingml/2006/wordprocessingDrawing" xmlns:w10="urn:schemas-microsoft-com:office:word" xmlns:w="http://schemas.openxmlformats.org/wordprocessingml/2006/main" xmlns:w14="http://schemas.microsoft.com/office/word/2010/wordml" xmlns:wpg="http://schemas.microsoft.com/office/word/2010/wordprocessingGroup" xmlns:wpi="http://schemas.microsoft.com/office/word/2010/wordprocessingInk" xmlns:wne="http://schemas.microsoft.com/office/word/2006/wordml" xmlns:wps="http://schemas.microsoft.com/office/word/2010/wordprocessingShape" mc:Ignorable="w14 wp14">
   <w:endnote w:type="separator" w:id="-1">
     <w:p>
       <w:r>
@@ -10458,7 +10316,7 @@
 </file>
 
 <file path=word/footer1.xml><?xml version="1.0" encoding="utf-8"?>
-<w:ftr xmlns:wpc="http://schemas.microsoft.com/office/word/2010/wordprocessingCanvas" xmlns:mo="http://schemas.microsoft.com/office/mac/office/2008/main" xmlns:mc="http://schemas.openxmlformats.org/markup-compatibility/2006" xmlns:mv="urn:schemas-microsoft-com:mac:vml" xmlns:o="urn:schemas-microsoft-com:office:office" xmlns:r="http://schemas.openxmlformats.org/officeDocument/2006/relationships" xmlns:m="http://schemas.openxmlformats.org/officeDocument/2006/math" xmlns:v="urn:schemas-microsoft-com:vml" xmlns:wp14="http://schemas.microsoft.com/office/word/2010/wordprocessingDrawing" xmlns:wp="http://schemas.openxmlformats.org/drawingml/2006/wordprocessingDrawing" xmlns:w10="urn:schemas-microsoft-com:office:word" xmlns:w="http://schemas.openxmlformats.org/wordprocessingml/2006/main" xmlns:w14="http://schemas.microsoft.com/office/word/2010/wordml" xmlns:wpg="http://schemas.microsoft.com/office/word/2010/wordprocessingGroup" xmlns:wpi="http://schemas.microsoft.com/office/word/2010/wordprocessingInk" xmlns:wne="http://schemas.microsoft.com/office/word/2006/wordml" xmlns:wps="http://schemas.microsoft.com/office/word/2010/wordprocessingShape" mc:Ignorable="w14 wp14">
+<w:ftr xmlns:wpc="http://schemas.microsoft.com/office/word/2010/wordprocessingCanvas" xmlns:mc="http://schemas.openxmlformats.org/markup-compatibility/2006" xmlns:o="urn:schemas-microsoft-com:office:office" xmlns:r="http://schemas.openxmlformats.org/officeDocument/2006/relationships" xmlns:m="http://schemas.openxmlformats.org/officeDocument/2006/math" xmlns:v="urn:schemas-microsoft-com:vml" xmlns:wp14="http://schemas.microsoft.com/office/word/2010/wordprocessingDrawing" xmlns:wp="http://schemas.openxmlformats.org/drawingml/2006/wordprocessingDrawing" xmlns:w10="urn:schemas-microsoft-com:office:word" xmlns:w="http://schemas.openxmlformats.org/wordprocessingml/2006/main" xmlns:w14="http://schemas.microsoft.com/office/word/2010/wordml" xmlns:wpg="http://schemas.microsoft.com/office/word/2010/wordprocessingGroup" xmlns:wpi="http://schemas.microsoft.com/office/word/2010/wordprocessingInk" xmlns:wne="http://schemas.microsoft.com/office/word/2006/wordml" xmlns:wps="http://schemas.microsoft.com/office/word/2010/wordprocessingShape" mc:Ignorable="w14 wp14">
   <w:p>
     <w:pPr>
       <w:pStyle w:val="Footer"/>
@@ -10468,7 +10326,7 @@
 </file>
 
 <file path=word/footer2.xml><?xml version="1.0" encoding="utf-8"?>
-<w:ftr xmlns:wpc="http://schemas.microsoft.com/office/word/2010/wordprocessingCanvas" xmlns:mo="http://schemas.microsoft.com/office/mac/office/2008/main" xmlns:mc="http://schemas.openxmlformats.org/markup-compatibility/2006" xmlns:mv="urn:schemas-microsoft-com:mac:vml" xmlns:o="urn:schemas-microsoft-com:office:office" xmlns:r="http://schemas.openxmlformats.org/officeDocument/2006/relationships" xmlns:m="http://schemas.openxmlformats.org/officeDocument/2006/math" xmlns:v="urn:schemas-microsoft-com:vml" xmlns:wp14="http://schemas.microsoft.com/office/word/2010/wordprocessingDrawing" xmlns:wp="http://schemas.openxmlformats.org/drawingml/2006/wordprocessingDrawing" xmlns:w10="urn:schemas-microsoft-com:office:word" xmlns:w="http://schemas.openxmlformats.org/wordprocessingml/2006/main" xmlns:w14="http://schemas.microsoft.com/office/word/2010/wordml" xmlns:wpg="http://schemas.microsoft.com/office/word/2010/wordprocessingGroup" xmlns:wpi="http://schemas.microsoft.com/office/word/2010/wordprocessingInk" xmlns:wne="http://schemas.microsoft.com/office/word/2006/wordml" xmlns:wps="http://schemas.microsoft.com/office/word/2010/wordprocessingShape" mc:Ignorable="w14 wp14">
+<w:ftr xmlns:wpc="http://schemas.microsoft.com/office/word/2010/wordprocessingCanvas" xmlns:mc="http://schemas.openxmlformats.org/markup-compatibility/2006" xmlns:o="urn:schemas-microsoft-com:office:office" xmlns:r="http://schemas.openxmlformats.org/officeDocument/2006/relationships" xmlns:m="http://schemas.openxmlformats.org/officeDocument/2006/math" xmlns:v="urn:schemas-microsoft-com:vml" xmlns:wp14="http://schemas.microsoft.com/office/word/2010/wordprocessingDrawing" xmlns:wp="http://schemas.openxmlformats.org/drawingml/2006/wordprocessingDrawing" xmlns:w10="urn:schemas-microsoft-com:office:word" xmlns:w="http://schemas.openxmlformats.org/wordprocessingml/2006/main" xmlns:w14="http://schemas.microsoft.com/office/word/2010/wordml" xmlns:wpg="http://schemas.microsoft.com/office/word/2010/wordprocessingGroup" xmlns:wpi="http://schemas.microsoft.com/office/word/2010/wordprocessingInk" xmlns:wne="http://schemas.microsoft.com/office/word/2006/wordml" xmlns:wps="http://schemas.microsoft.com/office/word/2010/wordprocessingShape" mc:Ignorable="w14 wp14">
   <w:p>
     <w:pPr>
       <w:jc w:val="center"/>
@@ -10517,7 +10375,7 @@
 </file>
 
 <file path=word/footer3.xml><?xml version="1.0" encoding="utf-8"?>
-<w:ftr xmlns:wpc="http://schemas.microsoft.com/office/word/2010/wordprocessingCanvas" xmlns:mo="http://schemas.microsoft.com/office/mac/office/2008/main" xmlns:mc="http://schemas.openxmlformats.org/markup-compatibility/2006" xmlns:mv="urn:schemas-microsoft-com:mac:vml" xmlns:o="urn:schemas-microsoft-com:office:office" xmlns:r="http://schemas.openxmlformats.org/officeDocument/2006/relationships" xmlns:m="http://schemas.openxmlformats.org/officeDocument/2006/math" xmlns:v="urn:schemas-microsoft-com:vml" xmlns:wp14="http://schemas.microsoft.com/office/word/2010/wordprocessingDrawing" xmlns:wp="http://schemas.openxmlformats.org/drawingml/2006/wordprocessingDrawing" xmlns:w10="urn:schemas-microsoft-com:office:word" xmlns:w="http://schemas.openxmlformats.org/wordprocessingml/2006/main" xmlns:w14="http://schemas.microsoft.com/office/word/2010/wordml" xmlns:wpg="http://schemas.microsoft.com/office/word/2010/wordprocessingGroup" xmlns:wpi="http://schemas.microsoft.com/office/word/2010/wordprocessingInk" xmlns:wne="http://schemas.microsoft.com/office/word/2006/wordml" xmlns:wps="http://schemas.microsoft.com/office/word/2010/wordprocessingShape" mc:Ignorable="w14 wp14">
+<w:ftr xmlns:wpc="http://schemas.microsoft.com/office/word/2010/wordprocessingCanvas" xmlns:mc="http://schemas.openxmlformats.org/markup-compatibility/2006" xmlns:o="urn:schemas-microsoft-com:office:office" xmlns:r="http://schemas.openxmlformats.org/officeDocument/2006/relationships" xmlns:m="http://schemas.openxmlformats.org/officeDocument/2006/math" xmlns:v="urn:schemas-microsoft-com:vml" xmlns:wp14="http://schemas.microsoft.com/office/word/2010/wordprocessingDrawing" xmlns:wp="http://schemas.openxmlformats.org/drawingml/2006/wordprocessingDrawing" xmlns:w10="urn:schemas-microsoft-com:office:word" xmlns:w="http://schemas.openxmlformats.org/wordprocessingml/2006/main" xmlns:w14="http://schemas.microsoft.com/office/word/2010/wordml" xmlns:wpg="http://schemas.microsoft.com/office/word/2010/wordprocessingGroup" xmlns:wpi="http://schemas.microsoft.com/office/word/2010/wordprocessingInk" xmlns:wne="http://schemas.microsoft.com/office/word/2006/wordml" xmlns:wps="http://schemas.microsoft.com/office/word/2010/wordprocessingShape" mc:Ignorable="w14 wp14">
   <w:p>
     <w:pPr>
       <w:pStyle w:val="Footer"/>
@@ -10527,7 +10385,7 @@
 </file>
 
 <file path=word/footnotes.xml><?xml version="1.0" encoding="utf-8"?>
-<w:footnotes xmlns:wpc="http://schemas.microsoft.com/office/word/2010/wordprocessingCanvas" xmlns:mo="http://schemas.microsoft.com/office/mac/office/2008/main" xmlns:mc="http://schemas.openxmlformats.org/markup-compatibility/2006" xmlns:mv="urn:schemas-microsoft-com:mac:vml" xmlns:o="urn:schemas-microsoft-com:office:office" xmlns:r="http://schemas.openxmlformats.org/officeDocument/2006/relationships" xmlns:m="http://schemas.openxmlformats.org/officeDocument/2006/math" xmlns:v="urn:schemas-microsoft-com:vml" xmlns:wp14="http://schemas.microsoft.com/office/word/2010/wordprocessingDrawing" xmlns:wp="http://schemas.openxmlformats.org/drawingml/2006/wordprocessingDrawing" xmlns:w10="urn:schemas-microsoft-com:office:word" xmlns:w="http://schemas.openxmlformats.org/wordprocessingml/2006/main" xmlns:w14="http://schemas.microsoft.com/office/word/2010/wordml" xmlns:wpg="http://schemas.microsoft.com/office/word/2010/wordprocessingGroup" xmlns:wpi="http://schemas.microsoft.com/office/word/2010/wordprocessingInk" xmlns:wne="http://schemas.microsoft.com/office/word/2006/wordml" xmlns:wps="http://schemas.microsoft.com/office/word/2010/wordprocessingShape" mc:Ignorable="w14 wp14">
+<w:footnotes xmlns:wpc="http://schemas.microsoft.com/office/word/2010/wordprocessingCanvas" xmlns:mc="http://schemas.openxmlformats.org/markup-compatibility/2006" xmlns:o="urn:schemas-microsoft-com:office:office" xmlns:r="http://schemas.openxmlformats.org/officeDocument/2006/relationships" xmlns:m="http://schemas.openxmlformats.org/officeDocument/2006/math" xmlns:v="urn:schemas-microsoft-com:vml" xmlns:wp14="http://schemas.microsoft.com/office/word/2010/wordprocessingDrawing" xmlns:wp="http://schemas.openxmlformats.org/drawingml/2006/wordprocessingDrawing" xmlns:w10="urn:schemas-microsoft-com:office:word" xmlns:w="http://schemas.openxmlformats.org/wordprocessingml/2006/main" xmlns:w14="http://schemas.microsoft.com/office/word/2010/wordml" xmlns:wpg="http://schemas.microsoft.com/office/word/2010/wordprocessingGroup" xmlns:wpi="http://schemas.microsoft.com/office/word/2010/wordprocessingInk" xmlns:wne="http://schemas.microsoft.com/office/word/2006/wordml" xmlns:wps="http://schemas.microsoft.com/office/word/2010/wordprocessingShape" mc:Ignorable="w14 wp14">
   <w:footnote w:type="separator" w:id="-1">
     <w:p>
       <w:r>
@@ -10546,7 +10404,7 @@
 </file>
 
 <file path=word/header1.xml><?xml version="1.0" encoding="utf-8"?>
-<w:hdr xmlns:wpc="http://schemas.microsoft.com/office/word/2010/wordprocessingCanvas" xmlns:mo="http://schemas.microsoft.com/office/mac/office/2008/main" xmlns:mc="http://schemas.openxmlformats.org/markup-compatibility/2006" xmlns:mv="urn:schemas-microsoft-com:mac:vml" xmlns:o="urn:schemas-microsoft-com:office:office" xmlns:r="http://schemas.openxmlformats.org/officeDocument/2006/relationships" xmlns:m="http://schemas.openxmlformats.org/officeDocument/2006/math" xmlns:v="urn:schemas-microsoft-com:vml" xmlns:wp14="http://schemas.microsoft.com/office/word/2010/wordprocessingDrawing" xmlns:wp="http://schemas.openxmlformats.org/drawingml/2006/wordprocessingDrawing" xmlns:w10="urn:schemas-microsoft-com:office:word" xmlns:w="http://schemas.openxmlformats.org/wordprocessingml/2006/main" xmlns:w14="http://schemas.microsoft.com/office/word/2010/wordml" xmlns:wpg="http://schemas.microsoft.com/office/word/2010/wordprocessingGroup" xmlns:wpi="http://schemas.microsoft.com/office/word/2010/wordprocessingInk" xmlns:wne="http://schemas.microsoft.com/office/word/2006/wordml" xmlns:wps="http://schemas.microsoft.com/office/word/2010/wordprocessingShape" mc:Ignorable="w14 wp14">
+<w:hdr xmlns:wpc="http://schemas.microsoft.com/office/word/2010/wordprocessingCanvas" xmlns:mc="http://schemas.openxmlformats.org/markup-compatibility/2006" xmlns:o="urn:schemas-microsoft-com:office:office" xmlns:r="http://schemas.openxmlformats.org/officeDocument/2006/relationships" xmlns:m="http://schemas.openxmlformats.org/officeDocument/2006/math" xmlns:v="urn:schemas-microsoft-com:vml" xmlns:wp14="http://schemas.microsoft.com/office/word/2010/wordprocessingDrawing" xmlns:wp="http://schemas.openxmlformats.org/drawingml/2006/wordprocessingDrawing" xmlns:w10="urn:schemas-microsoft-com:office:word" xmlns:w="http://schemas.openxmlformats.org/wordprocessingml/2006/main" xmlns:w14="http://schemas.microsoft.com/office/word/2010/wordml" xmlns:wpg="http://schemas.microsoft.com/office/word/2010/wordprocessingGroup" xmlns:wpi="http://schemas.microsoft.com/office/word/2010/wordprocessingInk" xmlns:wne="http://schemas.microsoft.com/office/word/2006/wordml" xmlns:wps="http://schemas.microsoft.com/office/word/2010/wordprocessingShape" mc:Ignorable="w14 wp14">
   <w:p>
     <w:pPr>
       <w:pStyle w:val="Header"/>
@@ -10556,7 +10414,7 @@
 </file>
 
 <file path=word/header2.xml><?xml version="1.0" encoding="utf-8"?>
-<w:hdr xmlns:wpc="http://schemas.microsoft.com/office/word/2010/wordprocessingCanvas" xmlns:mo="http://schemas.microsoft.com/office/mac/office/2008/main" xmlns:mc="http://schemas.openxmlformats.org/markup-compatibility/2006" xmlns:mv="urn:schemas-microsoft-com:mac:vml" xmlns:o="urn:schemas-microsoft-com:office:office" xmlns:r="http://schemas.openxmlformats.org/officeDocument/2006/relationships" xmlns:m="http://schemas.openxmlformats.org/officeDocument/2006/math" xmlns:v="urn:schemas-microsoft-com:vml" xmlns:wp14="http://schemas.microsoft.com/office/word/2010/wordprocessingDrawing" xmlns:wp="http://schemas.openxmlformats.org/drawingml/2006/wordprocessingDrawing" xmlns:w10="urn:schemas-microsoft-com:office:word" xmlns:w="http://schemas.openxmlformats.org/wordprocessingml/2006/main" xmlns:w14="http://schemas.microsoft.com/office/word/2010/wordml" xmlns:wpg="http://schemas.microsoft.com/office/word/2010/wordprocessingGroup" xmlns:wpi="http://schemas.microsoft.com/office/word/2010/wordprocessingInk" xmlns:wne="http://schemas.microsoft.com/office/word/2006/wordml" xmlns:wps="http://schemas.microsoft.com/office/word/2010/wordprocessingShape" mc:Ignorable="w14 wp14">
+<w:hdr xmlns:wpc="http://schemas.microsoft.com/office/word/2010/wordprocessingCanvas" xmlns:mc="http://schemas.openxmlformats.org/markup-compatibility/2006" xmlns:o="urn:schemas-microsoft-com:office:office" xmlns:r="http://schemas.openxmlformats.org/officeDocument/2006/relationships" xmlns:m="http://schemas.openxmlformats.org/officeDocument/2006/math" xmlns:v="urn:schemas-microsoft-com:vml" xmlns:wp14="http://schemas.microsoft.com/office/word/2010/wordprocessingDrawing" xmlns:wp="http://schemas.openxmlformats.org/drawingml/2006/wordprocessingDrawing" xmlns:w10="urn:schemas-microsoft-com:office:word" xmlns:w="http://schemas.openxmlformats.org/wordprocessingml/2006/main" xmlns:w14="http://schemas.microsoft.com/office/word/2010/wordml" xmlns:wpg="http://schemas.microsoft.com/office/word/2010/wordprocessingGroup" xmlns:wpi="http://schemas.microsoft.com/office/word/2010/wordprocessingInk" xmlns:wne="http://schemas.microsoft.com/office/word/2006/wordml" xmlns:wps="http://schemas.microsoft.com/office/word/2010/wordprocessingShape" mc:Ignorable="w14 wp14">
   <w:tbl>
     <w:tblPr>
       <w:tblW w:w="9356" w:type="dxa"/>
@@ -10723,7 +10581,7 @@
               <w:noProof/>
               <w:snapToGrid w:val="0"/>
             </w:rPr>
-            <w:t>9</w:t>
+            <w:t>14</w:t>
           </w:r>
           <w:r>
             <w:rPr>
@@ -10798,7 +10656,7 @@
 </file>
 
 <file path=word/header3.xml><?xml version="1.0" encoding="utf-8"?>
-<w:hdr xmlns:wpc="http://schemas.microsoft.com/office/word/2010/wordprocessingCanvas" xmlns:mo="http://schemas.microsoft.com/office/mac/office/2008/main" xmlns:mc="http://schemas.openxmlformats.org/markup-compatibility/2006" xmlns:mv="urn:schemas-microsoft-com:mac:vml" xmlns:o="urn:schemas-microsoft-com:office:office" xmlns:r="http://schemas.openxmlformats.org/officeDocument/2006/relationships" xmlns:m="http://schemas.openxmlformats.org/officeDocument/2006/math" xmlns:v="urn:schemas-microsoft-com:vml" xmlns:wp14="http://schemas.microsoft.com/office/word/2010/wordprocessingDrawing" xmlns:wp="http://schemas.openxmlformats.org/drawingml/2006/wordprocessingDrawing" xmlns:w10="urn:schemas-microsoft-com:office:word" xmlns:w="http://schemas.openxmlformats.org/wordprocessingml/2006/main" xmlns:w14="http://schemas.microsoft.com/office/word/2010/wordml" xmlns:wpg="http://schemas.microsoft.com/office/word/2010/wordprocessingGroup" xmlns:wpi="http://schemas.microsoft.com/office/word/2010/wordprocessingInk" xmlns:wne="http://schemas.microsoft.com/office/word/2006/wordml" xmlns:wps="http://schemas.microsoft.com/office/word/2010/wordprocessingShape" mc:Ignorable="w14 wp14">
+<w:hdr xmlns:wpc="http://schemas.microsoft.com/office/word/2010/wordprocessingCanvas" xmlns:mc="http://schemas.openxmlformats.org/markup-compatibility/2006" xmlns:o="urn:schemas-microsoft-com:office:office" xmlns:r="http://schemas.openxmlformats.org/officeDocument/2006/relationships" xmlns:m="http://schemas.openxmlformats.org/officeDocument/2006/math" xmlns:v="urn:schemas-microsoft-com:vml" xmlns:wp14="http://schemas.microsoft.com/office/word/2010/wordprocessingDrawing" xmlns:wp="http://schemas.openxmlformats.org/drawingml/2006/wordprocessingDrawing" xmlns:w10="urn:schemas-microsoft-com:office:word" xmlns:w="http://schemas.openxmlformats.org/wordprocessingml/2006/main" xmlns:w14="http://schemas.microsoft.com/office/word/2010/wordml" xmlns:wpg="http://schemas.microsoft.com/office/word/2010/wordprocessingGroup" xmlns:wpi="http://schemas.microsoft.com/office/word/2010/wordprocessingInk" xmlns:wne="http://schemas.microsoft.com/office/word/2006/wordml" xmlns:wps="http://schemas.microsoft.com/office/word/2010/wordprocessingShape" mc:Ignorable="w14 wp14">
   <w:p>
     <w:pPr>
       <w:pStyle w:val="Header"/>
@@ -10808,7 +10666,7 @@
 </file>
 
 <file path=word/numbering.xml><?xml version="1.0" encoding="utf-8"?>
-<w:numbering xmlns:wpc="http://schemas.microsoft.com/office/word/2010/wordprocessingCanvas" xmlns:mo="http://schemas.microsoft.com/office/mac/office/2008/main" xmlns:mc="http://schemas.openxmlformats.org/markup-compatibility/2006" xmlns:mv="urn:schemas-microsoft-com:mac:vml" xmlns:o="urn:schemas-microsoft-com:office:office" xmlns:r="http://schemas.openxmlformats.org/officeDocument/2006/relationships" xmlns:m="http://schemas.openxmlformats.org/officeDocument/2006/math" xmlns:v="urn:schemas-microsoft-com:vml" xmlns:wp14="http://schemas.microsoft.com/office/word/2010/wordprocessingDrawing" xmlns:wp="http://schemas.openxmlformats.org/drawingml/2006/wordprocessingDrawing" xmlns:w10="urn:schemas-microsoft-com:office:word" xmlns:w="http://schemas.openxmlformats.org/wordprocessingml/2006/main" xmlns:w14="http://schemas.microsoft.com/office/word/2010/wordml" xmlns:wpg="http://schemas.microsoft.com/office/word/2010/wordprocessingGroup" xmlns:wpi="http://schemas.microsoft.com/office/word/2010/wordprocessingInk" xmlns:wne="http://schemas.microsoft.com/office/word/2006/wordml" xmlns:wps="http://schemas.microsoft.com/office/word/2010/wordprocessingShape" mc:Ignorable="w14 wp14">
+<w:numbering xmlns:wpc="http://schemas.microsoft.com/office/word/2010/wordprocessingCanvas" xmlns:mc="http://schemas.openxmlformats.org/markup-compatibility/2006" xmlns:o="urn:schemas-microsoft-com:office:office" xmlns:r="http://schemas.openxmlformats.org/officeDocument/2006/relationships" xmlns:m="http://schemas.openxmlformats.org/officeDocument/2006/math" xmlns:v="urn:schemas-microsoft-com:vml" xmlns:wp14="http://schemas.microsoft.com/office/word/2010/wordprocessingDrawing" xmlns:wp="http://schemas.openxmlformats.org/drawingml/2006/wordprocessingDrawing" xmlns:w10="urn:schemas-microsoft-com:office:word" xmlns:w="http://schemas.openxmlformats.org/wordprocessingml/2006/main" xmlns:w14="http://schemas.microsoft.com/office/word/2010/wordml" xmlns:wpg="http://schemas.microsoft.com/office/word/2010/wordprocessingGroup" xmlns:wpi="http://schemas.microsoft.com/office/word/2010/wordprocessingInk" xmlns:wne="http://schemas.microsoft.com/office/word/2006/wordml" xmlns:wps="http://schemas.microsoft.com/office/word/2010/wordprocessingShape" mc:Ignorable="w14 wp14">
   <w:abstractNum w:abstractNumId="0">
     <w:nsid w:val="FFFFFF7C"/>
     <w:multiLevelType w:val="singleLevel"/>
@@ -15984,7 +15842,7 @@
     </w:rPrDefault>
     <w:pPrDefault/>
   </w:docDefaults>
-  <w:latentStyles w:defLockedState="0" w:defUIPriority="0" w:defSemiHidden="0" w:defUnhideWhenUsed="0" w:defQFormat="0" w:count="276">
+  <w:latentStyles w:defLockedState="0" w:defUIPriority="0" w:defSemiHidden="0" w:defUnhideWhenUsed="0" w:defQFormat="0" w:count="267">
     <w:lsdException w:name="Normal" w:qFormat="1"/>
     <w:lsdException w:name="heading 1" w:qFormat="1"/>
     <w:lsdException w:name="heading 2" w:qFormat="1"/>
@@ -16654,7 +16512,7 @@
 </file>
 
 <file path=word/stylesWithEffects.xml><?xml version="1.0" encoding="utf-8"?>
-<w:styles xmlns:wpc="http://schemas.microsoft.com/office/word/2010/wordprocessingCanvas" xmlns:mo="http://schemas.microsoft.com/office/mac/office/2008/main" xmlns:mc="http://schemas.openxmlformats.org/markup-compatibility/2006" xmlns:mv="urn:schemas-microsoft-com:mac:vml" xmlns:o="urn:schemas-microsoft-com:office:office" xmlns:r="http://schemas.openxmlformats.org/officeDocument/2006/relationships" xmlns:m="http://schemas.openxmlformats.org/officeDocument/2006/math" xmlns:v="urn:schemas-microsoft-com:vml" xmlns:wp14="http://schemas.microsoft.com/office/word/2010/wordprocessingDrawing" xmlns:wp="http://schemas.openxmlformats.org/drawingml/2006/wordprocessingDrawing" xmlns:w10="urn:schemas-microsoft-com:office:word" xmlns:w="http://schemas.openxmlformats.org/wordprocessingml/2006/main" xmlns:w14="http://schemas.microsoft.com/office/word/2010/wordml" xmlns:wpg="http://schemas.microsoft.com/office/word/2010/wordprocessingGroup" xmlns:wpi="http://schemas.microsoft.com/office/word/2010/wordprocessingInk" xmlns:wne="http://schemas.microsoft.com/office/word/2006/wordml" xmlns:wps="http://schemas.microsoft.com/office/word/2010/wordprocessingShape" mc:Ignorable="w14 wp14">
+<w:styles xmlns:wpc="http://schemas.microsoft.com/office/word/2010/wordprocessingCanvas" xmlns:mc="http://schemas.openxmlformats.org/markup-compatibility/2006" xmlns:o="urn:schemas-microsoft-com:office:office" xmlns:r="http://schemas.openxmlformats.org/officeDocument/2006/relationships" xmlns:m="http://schemas.openxmlformats.org/officeDocument/2006/math" xmlns:v="urn:schemas-microsoft-com:vml" xmlns:wp14="http://schemas.microsoft.com/office/word/2010/wordprocessingDrawing" xmlns:wp="http://schemas.openxmlformats.org/drawingml/2006/wordprocessingDrawing" xmlns:w10="urn:schemas-microsoft-com:office:word" xmlns:w="http://schemas.openxmlformats.org/wordprocessingml/2006/main" xmlns:w14="http://schemas.microsoft.com/office/word/2010/wordml" xmlns:wpg="http://schemas.microsoft.com/office/word/2010/wordprocessingGroup" xmlns:wpi="http://schemas.microsoft.com/office/word/2010/wordprocessingInk" xmlns:wne="http://schemas.microsoft.com/office/word/2006/wordml" xmlns:wps="http://schemas.microsoft.com/office/word/2010/wordprocessingShape" mc:Ignorable="w14 wp14">
   <w:docDefaults>
     <w:rPrDefault>
       <w:rPr>
@@ -16664,7 +16522,7 @@
     </w:rPrDefault>
     <w:pPrDefault/>
   </w:docDefaults>
-  <w:latentStyles w:defLockedState="0" w:defUIPriority="0" w:defSemiHidden="0" w:defUnhideWhenUsed="0" w:defQFormat="0" w:count="276">
+  <w:latentStyles w:defLockedState="0" w:defUIPriority="0" w:defSemiHidden="0" w:defUnhideWhenUsed="0" w:defQFormat="0" w:count="267">
     <w:lsdException w:name="Normal" w:qFormat="1"/>
     <w:lsdException w:name="heading 1" w:qFormat="1"/>
     <w:lsdException w:name="heading 2" w:qFormat="1"/>

</xml_diff>

<commit_message>
add diagram and make some corrections
</commit_message>
<xml_diff>
--- a/Documents/Software Detailed Design.docx
+++ b/Documents/Software Detailed Design.docx
@@ -1,6 +1,6 @@
 
 <file path=word/document.xml><?xml version="1.0" encoding="utf-8"?>
-<w:document xmlns:wpc="http://schemas.microsoft.com/office/word/2010/wordprocessingCanvas" xmlns:mc="http://schemas.openxmlformats.org/markup-compatibility/2006" xmlns:o="urn:schemas-microsoft-com:office:office" xmlns:r="http://schemas.openxmlformats.org/officeDocument/2006/relationships" xmlns:m="http://schemas.openxmlformats.org/officeDocument/2006/math" xmlns:v="urn:schemas-microsoft-com:vml" xmlns:wp14="http://schemas.microsoft.com/office/word/2010/wordprocessingDrawing" xmlns:wp="http://schemas.openxmlformats.org/drawingml/2006/wordprocessingDrawing" xmlns:w10="urn:schemas-microsoft-com:office:word" xmlns:w="http://schemas.openxmlformats.org/wordprocessingml/2006/main" xmlns:w14="http://schemas.microsoft.com/office/word/2010/wordml" xmlns:wpg="http://schemas.microsoft.com/office/word/2010/wordprocessingGroup" xmlns:wpi="http://schemas.microsoft.com/office/word/2010/wordprocessingInk" xmlns:wne="http://schemas.microsoft.com/office/word/2006/wordml" xmlns:wps="http://schemas.microsoft.com/office/word/2010/wordprocessingShape" mc:Ignorable="w14 wp14">
+<w:document xmlns:wpc="http://schemas.microsoft.com/office/word/2010/wordprocessingCanvas" xmlns:mo="http://schemas.microsoft.com/office/mac/office/2008/main" xmlns:mc="http://schemas.openxmlformats.org/markup-compatibility/2006" xmlns:mv="urn:schemas-microsoft-com:mac:vml" xmlns:o="urn:schemas-microsoft-com:office:office" xmlns:r="http://schemas.openxmlformats.org/officeDocument/2006/relationships" xmlns:m="http://schemas.openxmlformats.org/officeDocument/2006/math" xmlns:v="urn:schemas-microsoft-com:vml" xmlns:wp14="http://schemas.microsoft.com/office/word/2010/wordprocessingDrawing" xmlns:wp="http://schemas.openxmlformats.org/drawingml/2006/wordprocessingDrawing" xmlns:w10="urn:schemas-microsoft-com:office:word" xmlns:w="http://schemas.openxmlformats.org/wordprocessingml/2006/main" xmlns:w14="http://schemas.microsoft.com/office/word/2010/wordml" xmlns:wpg="http://schemas.microsoft.com/office/word/2010/wordprocessingGroup" xmlns:wpi="http://schemas.microsoft.com/office/word/2010/wordprocessingInk" xmlns:wne="http://schemas.microsoft.com/office/word/2006/wordml" xmlns:wps="http://schemas.microsoft.com/office/word/2010/wordprocessingShape" mc:Ignorable="w14 wp14">
   <w:body>
     <w:p>
       <w:pPr>
@@ -230,21 +230,8 @@
             <w:pPr>
               <w:pStyle w:val="Tabletext"/>
             </w:pPr>
-            <w:proofErr w:type="spellStart"/>
             <w:r>
-              <w:t>İsmetcan</w:t>
-            </w:r>
-            <w:proofErr w:type="spellEnd"/>
-            <w:r>
-              <w:t xml:space="preserve"> </w:t>
-            </w:r>
-            <w:proofErr w:type="spellStart"/>
-            <w:r>
-              <w:t>Hergünşen</w:t>
-            </w:r>
-            <w:proofErr w:type="spellEnd"/>
-            <w:r>
-              <w:t xml:space="preserve">, Mehmet </w:t>
+              <w:t xml:space="preserve">İsmetcan Hergünşen, Mehmet </w:t>
             </w:r>
             <w:proofErr w:type="spellStart"/>
             <w:r>
@@ -4353,7 +4340,7 @@
       <w:r>
         <w:rPr>
           <w:noProof/>
-          <w:lang w:val="tr-TR" w:eastAsia="tr-TR"/>
+          <w:lang w:eastAsia="en-US"/>
         </w:rPr>
         <w:drawing>
           <wp:inline distT="0" distB="0" distL="0" distR="0" wp14:anchorId="1ADCD806" wp14:editId="25582032">
@@ -4468,7 +4455,7 @@
       <w:r>
         <w:rPr>
           <w:noProof/>
-          <w:lang w:val="tr-TR" w:eastAsia="tr-TR"/>
+          <w:lang w:eastAsia="en-US"/>
         </w:rPr>
         <w:lastRenderedPageBreak/>
         <w:drawing>
@@ -4533,7 +4520,19 @@
         <w:rPr>
           <w:b/>
         </w:rPr>
-        <w:t>(MVC Detailed Class Diagram)</w:t>
+        <w:t>(</w:t>
+      </w:r>
+      <w:r>
+        <w:rPr>
+          <w:b/>
+        </w:rPr>
+        <w:t xml:space="preserve">Game Screen – Game Logic – Game Controller </w:t>
+      </w:r>
+      <w:r>
+        <w:rPr>
+          <w:b/>
+        </w:rPr>
+        <w:t>Detailed Class Diagram)</w:t>
       </w:r>
     </w:p>
     <w:p>
@@ -4582,8 +4581,10 @@
       <w:r>
         <w:t>interfaces</w:t>
       </w:r>
+      <w:bookmarkStart w:id="17" w:name="_GoBack"/>
       <w:bookmarkEnd w:id="15"/>
       <w:bookmarkEnd w:id="16"/>
+      <w:bookmarkEnd w:id="17"/>
     </w:p>
     <w:p>
       <w:r>
@@ -4611,11 +4612,11 @@
       <w:pPr>
         <w:pStyle w:val="Heading3"/>
       </w:pPr>
-      <w:bookmarkStart w:id="17" w:name="_Toc383726635"/>
+      <w:bookmarkStart w:id="18" w:name="_Toc383726635"/>
       <w:r>
         <w:t>Component design description</w:t>
       </w:r>
-      <w:bookmarkEnd w:id="17"/>
+      <w:bookmarkEnd w:id="18"/>
     </w:p>
     <w:p>
       <w:pPr>
@@ -7330,7 +7331,7 @@
       <w:r>
         <w:rPr>
           <w:noProof/>
-          <w:lang w:val="tr-TR" w:eastAsia="tr-TR"/>
+          <w:lang w:eastAsia="en-US"/>
         </w:rPr>
         <w:drawing>
           <wp:inline distT="0" distB="0" distL="0" distR="0" wp14:anchorId="4BFD9B38" wp14:editId="5B388670">
@@ -7389,11 +7390,11 @@
       <w:r>
         <w:t xml:space="preserve"> </w:t>
       </w:r>
-      <w:bookmarkStart w:id="18" w:name="_Toc383726636"/>
+      <w:bookmarkStart w:id="19" w:name="_Toc383726636"/>
       <w:r>
         <w:t>Workflows and algorithms</w:t>
       </w:r>
-      <w:bookmarkEnd w:id="18"/>
+      <w:bookmarkEnd w:id="19"/>
     </w:p>
     <w:p>
       <w:pPr>
@@ -7474,7 +7475,7 @@
             <v:path o:extrusionok="f" gradientshapeok="t" o:connecttype="rect"/>
             <o:lock v:ext="edit" aspectratio="t"/>
           </v:shapetype>
-          <v:shape id="_x0000_i1025" type="#_x0000_t75" style="width:521.55pt;height:5in">
+          <v:shape id="_x0000_i1025" type="#_x0000_t75" style="width:521.45pt;height:5in">
             <v:imagedata r:id="rId11" o:title="SequenceDiagram"/>
           </v:shape>
         </w:pict>
@@ -7484,17 +7485,17 @@
       <w:pPr>
         <w:pStyle w:val="Heading3"/>
       </w:pPr>
-      <w:bookmarkStart w:id="19" w:name="_Toc126390260"/>
-      <w:bookmarkStart w:id="20" w:name="_Toc383726637"/>
-      <w:bookmarkStart w:id="21" w:name="_Toc126390264"/>
+      <w:bookmarkStart w:id="20" w:name="_Toc126390260"/>
+      <w:bookmarkStart w:id="21" w:name="_Toc383726637"/>
+      <w:bookmarkStart w:id="22" w:name="_Toc126390264"/>
       <w:r>
         <w:t xml:space="preserve">Software requirements </w:t>
       </w:r>
-      <w:bookmarkEnd w:id="19"/>
+      <w:bookmarkEnd w:id="20"/>
       <w:r>
         <w:t>mapping</w:t>
       </w:r>
-      <w:bookmarkEnd w:id="20"/>
+      <w:bookmarkEnd w:id="21"/>
     </w:p>
     <w:p>
       <w:pPr>
@@ -7536,7 +7537,7 @@
       <w:pPr>
         <w:pStyle w:val="Heading2"/>
       </w:pPr>
-      <w:bookmarkStart w:id="22" w:name="_Toc383726638"/>
+      <w:bookmarkStart w:id="23" w:name="_Toc383726638"/>
       <w:r>
         <w:t>Component 2</w:t>
       </w:r>
@@ -7555,13 +7556,13 @@
       <w:r>
         <w:t>View</w:t>
       </w:r>
-      <w:bookmarkEnd w:id="22"/>
+      <w:bookmarkEnd w:id="23"/>
     </w:p>
     <w:p>
       <w:pPr>
         <w:pStyle w:val="Heading3"/>
       </w:pPr>
-      <w:bookmarkStart w:id="23" w:name="_Toc383726639"/>
+      <w:bookmarkStart w:id="24" w:name="_Toc383726639"/>
       <w:r>
         <w:t>Component</w:t>
       </w:r>
@@ -7571,7 +7572,7 @@
       <w:r>
         <w:t>interfaces</w:t>
       </w:r>
-      <w:bookmarkEnd w:id="23"/>
+      <w:bookmarkEnd w:id="24"/>
     </w:p>
     <w:p>
       <w:r>
@@ -7599,22 +7600,22 @@
       </w:r>
       <w:proofErr w:type="gramStart"/>
       <w:r>
-        <w:t>) ,</w:t>
+        <w:t>) ,texts</w:t>
       </w:r>
       <w:proofErr w:type="gramEnd"/>
       <w:r>
-        <w:t>texts(statistics info, help info) will appear.</w:t>
+        <w:t>(statistics info, help info) will appear.</w:t>
       </w:r>
     </w:p>
     <w:p>
       <w:pPr>
         <w:pStyle w:val="Heading3"/>
       </w:pPr>
-      <w:bookmarkStart w:id="24" w:name="_Toc383726640"/>
+      <w:bookmarkStart w:id="25" w:name="_Toc383726640"/>
       <w:r>
         <w:t>Component design description</w:t>
       </w:r>
-      <w:bookmarkEnd w:id="24"/>
+      <w:bookmarkEnd w:id="25"/>
     </w:p>
     <w:p>
       <w:pPr>
@@ -8524,7 +8525,7 @@
       <w:r>
         <w:rPr>
           <w:noProof/>
-          <w:lang w:val="tr-TR" w:eastAsia="tr-TR"/>
+          <w:lang w:eastAsia="en-US"/>
         </w:rPr>
         <w:drawing>
           <wp:inline distT="0" distB="0" distL="0" distR="0" wp14:anchorId="31C6DF9E" wp14:editId="357D8345">
@@ -8585,11 +8586,11 @@
       <w:r>
         <w:t xml:space="preserve"> </w:t>
       </w:r>
-      <w:bookmarkStart w:id="25" w:name="_Toc383726641"/>
+      <w:bookmarkStart w:id="26" w:name="_Toc383726641"/>
       <w:r>
         <w:t>Workflows and algorithms</w:t>
       </w:r>
-      <w:bookmarkEnd w:id="25"/>
+      <w:bookmarkEnd w:id="26"/>
     </w:p>
     <w:p>
       <w:pPr>
@@ -8646,7 +8647,7 @@
         <w:rPr>
           <w:i/>
           <w:noProof/>
-          <w:lang w:val="tr-TR" w:eastAsia="tr-TR"/>
+          <w:lang w:eastAsia="en-US"/>
         </w:rPr>
         <w:drawing>
           <wp:inline distT="0" distB="0" distL="0" distR="0" wp14:anchorId="2B21C3DC" wp14:editId="4963A7F0">
@@ -8736,7 +8737,7 @@
         <w:rPr>
           <w:i/>
           <w:noProof/>
-          <w:lang w:val="tr-TR" w:eastAsia="tr-TR"/>
+          <w:lang w:eastAsia="en-US"/>
         </w:rPr>
         <w:drawing>
           <wp:inline distT="0" distB="0" distL="0" distR="0" wp14:anchorId="0F2E73F0" wp14:editId="04227830">
@@ -8903,7 +8904,7 @@
     <w:p>
       <w:r>
         <w:pict w14:anchorId="39696D2E">
-          <v:shape id="_x0000_i1026" type="#_x0000_t75" style="width:358.3pt;height:271.55pt">
+          <v:shape id="_x0000_i1026" type="#_x0000_t75" style="width:358.5pt;height:271.35pt">
             <v:imagedata r:id="rId15" o:title="seqDiagram2View"/>
           </v:shape>
         </w:pict>
@@ -8947,14 +8948,14 @@
       <w:pPr>
         <w:pStyle w:val="Heading3"/>
       </w:pPr>
-      <w:bookmarkStart w:id="26" w:name="_Toc383726642"/>
+      <w:bookmarkStart w:id="27" w:name="_Toc383726642"/>
       <w:r>
         <w:t xml:space="preserve">Software requirements </w:t>
       </w:r>
       <w:r>
         <w:t>mapping</w:t>
       </w:r>
-      <w:bookmarkEnd w:id="26"/>
+      <w:bookmarkEnd w:id="27"/>
     </w:p>
     <w:p>
       <w:pPr>
@@ -9049,8 +9050,8 @@
       <w:pPr>
         <w:pStyle w:val="Heading2"/>
       </w:pPr>
-      <w:bookmarkStart w:id="27" w:name="_Toc383726643"/>
-      <w:bookmarkEnd w:id="21"/>
+      <w:bookmarkStart w:id="28" w:name="_Toc383726643"/>
+      <w:bookmarkEnd w:id="22"/>
       <w:r>
         <w:t>Component 3</w:t>
       </w:r>
@@ -9069,7 +9070,7 @@
       <w:r>
         <w:t>Controller</w:t>
       </w:r>
-      <w:bookmarkEnd w:id="27"/>
+      <w:bookmarkEnd w:id="28"/>
     </w:p>
     <w:p>
       <w:pPr>
@@ -9088,7 +9089,7 @@
       <w:pPr>
         <w:pStyle w:val="Heading3"/>
       </w:pPr>
-      <w:bookmarkStart w:id="28" w:name="_Toc383726644"/>
+      <w:bookmarkStart w:id="29" w:name="_Toc383726644"/>
       <w:r>
         <w:t>Component</w:t>
       </w:r>
@@ -9098,7 +9099,7 @@
       <w:r>
         <w:t>interfaces</w:t>
       </w:r>
-      <w:bookmarkEnd w:id="28"/>
+      <w:bookmarkEnd w:id="29"/>
     </w:p>
     <w:p>
       <w:r>
@@ -9126,12 +9127,12 @@
       <w:pPr>
         <w:pStyle w:val="Heading3"/>
       </w:pPr>
-      <w:bookmarkStart w:id="29" w:name="_Toc383726645"/>
+      <w:bookmarkStart w:id="30" w:name="_Toc383726645"/>
       <w:r>
         <w:lastRenderedPageBreak/>
         <w:t>Component design description</w:t>
       </w:r>
-      <w:bookmarkEnd w:id="29"/>
+      <w:bookmarkEnd w:id="30"/>
     </w:p>
     <w:p>
       <w:pPr>
@@ -9975,18 +9976,25 @@
     </w:p>
     <w:p>
       <w:pPr>
+        <w:rPr>
+          <w:color w:val="FF0000"/>
+        </w:rPr>
+      </w:pPr>
+    </w:p>
+    <w:p>
+      <w:pPr>
         <w:jc w:val="left"/>
       </w:pPr>
       <w:r>
         <w:rPr>
           <w:noProof/>
-          <w:lang w:val="tr-TR" w:eastAsia="tr-TR"/>
+          <w:lang w:eastAsia="en-US"/>
         </w:rPr>
         <w:drawing>
-          <wp:inline distT="0" distB="0" distL="0" distR="0" wp14:anchorId="1C8E49D7" wp14:editId="19B38590">
-            <wp:extent cx="1354455" cy="2501900"/>
-            <wp:effectExtent l="0" t="0" r="0" b="0"/>
-            <wp:docPr id="6" name="Picture 6"/>
+          <wp:inline distT="0" distB="0" distL="0" distR="0" wp14:anchorId="5B2FA410" wp14:editId="588B5BA4">
+            <wp:extent cx="5755640" cy="3368675"/>
+            <wp:effectExtent l="0" t="0" r="10160" b="9525"/>
+            <wp:docPr id="2" name="Picture 3" descr="Macintosh HD:Users:ismetcanhergunsen:Desktop:Screen Shot 2014-03-29 at 14.21.20.png"/>
             <wp:cNvGraphicFramePr>
               <a:graphicFrameLocks xmlns:a="http://schemas.openxmlformats.org/drawingml/2006/main" noChangeAspect="1"/>
             </wp:cNvGraphicFramePr>
@@ -9994,7 +10002,7 @@
               <a:graphicData uri="http://schemas.openxmlformats.org/drawingml/2006/picture">
                 <pic:pic xmlns:pic="http://schemas.openxmlformats.org/drawingml/2006/picture">
                   <pic:nvPicPr>
-                    <pic:cNvPr id="0" name="Picture 6"/>
+                    <pic:cNvPr id="0" name="Picture 3" descr="Macintosh HD:Users:ismetcanhergunsen:Desktop:Screen Shot 2014-03-29 at 14.21.20.png"/>
                     <pic:cNvPicPr>
                       <a:picLocks noChangeAspect="1" noChangeArrowheads="1"/>
                     </pic:cNvPicPr>
@@ -10015,7 +10023,7 @@
                   <pic:spPr bwMode="auto">
                     <a:xfrm>
                       <a:off x="0" y="0"/>
-                      <a:ext cx="1354455" cy="2501900"/>
+                      <a:ext cx="5755640" cy="3368675"/>
                     </a:xfrm>
                     <a:prstGeom prst="rect">
                       <a:avLst/>
@@ -10039,11 +10047,11 @@
       <w:r>
         <w:t xml:space="preserve"> </w:t>
       </w:r>
-      <w:bookmarkStart w:id="30" w:name="_Toc383726646"/>
+      <w:bookmarkStart w:id="31" w:name="_Toc383726646"/>
       <w:r>
         <w:t>Workflows and algorithms</w:t>
       </w:r>
-      <w:bookmarkEnd w:id="30"/>
+      <w:bookmarkEnd w:id="31"/>
     </w:p>
     <w:p>
       <w:pPr>
@@ -10078,7 +10086,7 @@
       <w:r>
         <w:rPr>
           <w:noProof/>
-          <w:lang w:val="tr-TR" w:eastAsia="tr-TR"/>
+          <w:lang w:eastAsia="en-US"/>
         </w:rPr>
         <w:lastRenderedPageBreak/>
         <w:drawing>
@@ -10136,7 +10144,7 @@
       <w:r>
         <w:rPr>
           <w:noProof/>
-          <w:lang w:val="tr-TR" w:eastAsia="tr-TR"/>
+          <w:lang w:eastAsia="en-US"/>
         </w:rPr>
         <w:drawing>
           <wp:inline distT="0" distB="0" distL="0" distR="0" wp14:anchorId="68E98F48" wp14:editId="632ABAA9">
@@ -10192,7 +10200,7 @@
       <w:pPr>
         <w:pStyle w:val="Heading3"/>
       </w:pPr>
-      <w:bookmarkStart w:id="31" w:name="_Toc383726647"/>
+      <w:bookmarkStart w:id="32" w:name="_Toc383726647"/>
       <w:r>
         <w:lastRenderedPageBreak/>
         <w:t xml:space="preserve">Software requirements </w:t>
@@ -10200,7 +10208,7 @@
       <w:r>
         <w:t>mapping</w:t>
       </w:r>
-      <w:bookmarkEnd w:id="31"/>
+      <w:bookmarkEnd w:id="32"/>
     </w:p>
     <w:p>
       <w:pPr>
@@ -10277,10 +10285,7 @@
         <w:t>.1</w:t>
       </w:r>
     </w:p>
-    <w:p>
-      <w:bookmarkStart w:id="32" w:name="_GoBack"/>
-      <w:bookmarkEnd w:id="32"/>
-    </w:p>
+    <w:p/>
     <w:sectPr>
       <w:headerReference w:type="even" r:id="rId19"/>
       <w:headerReference w:type="default" r:id="rId20"/>
@@ -10297,7 +10302,7 @@
 </file>
 
 <file path=word/endnotes.xml><?xml version="1.0" encoding="utf-8"?>
-<w:endnotes xmlns:wpc="http://schemas.microsoft.com/office/word/2010/wordprocessingCanvas" xmlns:mc="http://schemas.openxmlformats.org/markup-compatibility/2006" xmlns:o="urn:schemas-microsoft-com:office:office" xmlns:r="http://schemas.openxmlformats.org/officeDocument/2006/relationships" xmlns:m="http://schemas.openxmlformats.org/officeDocument/2006/math" xmlns:v="urn:schemas-microsoft-com:vml" xmlns:wp14="http://schemas.microsoft.com/office/word/2010/wordprocessingDrawing" xmlns:wp="http://schemas.openxmlformats.org/drawingml/2006/wordprocessingDrawing" xmlns:w10="urn:schemas-microsoft-com:office:word" xmlns:w="http://schemas.openxmlformats.org/wordprocessingml/2006/main" xmlns:w14="http://schemas.microsoft.com/office/word/2010/wordml" xmlns:wpg="http://schemas.microsoft.com/office/word/2010/wordprocessingGroup" xmlns:wpi="http://schemas.microsoft.com/office/word/2010/wordprocessingInk" xmlns:wne="http://schemas.microsoft.com/office/word/2006/wordml" xmlns:wps="http://schemas.microsoft.com/office/word/2010/wordprocessingShape" mc:Ignorable="w14 wp14">
+<w:endnotes xmlns:wpc="http://schemas.microsoft.com/office/word/2010/wordprocessingCanvas" xmlns:mo="http://schemas.microsoft.com/office/mac/office/2008/main" xmlns:mc="http://schemas.openxmlformats.org/markup-compatibility/2006" xmlns:mv="urn:schemas-microsoft-com:mac:vml" xmlns:o="urn:schemas-microsoft-com:office:office" xmlns:r="http://schemas.openxmlformats.org/officeDocument/2006/relationships" xmlns:m="http://schemas.openxmlformats.org/officeDocument/2006/math" xmlns:v="urn:schemas-microsoft-com:vml" xmlns:wp14="http://schemas.microsoft.com/office/word/2010/wordprocessingDrawing" xmlns:wp="http://schemas.openxmlformats.org/drawingml/2006/wordprocessingDrawing" xmlns:w10="urn:schemas-microsoft-com:office:word" xmlns:w="http://schemas.openxmlformats.org/wordprocessingml/2006/main" xmlns:w14="http://schemas.microsoft.com/office/word/2010/wordml" xmlns:wpg="http://schemas.microsoft.com/office/word/2010/wordprocessingGroup" xmlns:wpi="http://schemas.microsoft.com/office/word/2010/wordprocessingInk" xmlns:wne="http://schemas.microsoft.com/office/word/2006/wordml" xmlns:wps="http://schemas.microsoft.com/office/word/2010/wordprocessingShape" mc:Ignorable="w14 wp14">
   <w:endnote w:type="separator" w:id="-1">
     <w:p>
       <w:r>
@@ -10316,7 +10321,7 @@
 </file>
 
 <file path=word/footer1.xml><?xml version="1.0" encoding="utf-8"?>
-<w:ftr xmlns:wpc="http://schemas.microsoft.com/office/word/2010/wordprocessingCanvas" xmlns:mc="http://schemas.openxmlformats.org/markup-compatibility/2006" xmlns:o="urn:schemas-microsoft-com:office:office" xmlns:r="http://schemas.openxmlformats.org/officeDocument/2006/relationships" xmlns:m="http://schemas.openxmlformats.org/officeDocument/2006/math" xmlns:v="urn:schemas-microsoft-com:vml" xmlns:wp14="http://schemas.microsoft.com/office/word/2010/wordprocessingDrawing" xmlns:wp="http://schemas.openxmlformats.org/drawingml/2006/wordprocessingDrawing" xmlns:w10="urn:schemas-microsoft-com:office:word" xmlns:w="http://schemas.openxmlformats.org/wordprocessingml/2006/main" xmlns:w14="http://schemas.microsoft.com/office/word/2010/wordml" xmlns:wpg="http://schemas.microsoft.com/office/word/2010/wordprocessingGroup" xmlns:wpi="http://schemas.microsoft.com/office/word/2010/wordprocessingInk" xmlns:wne="http://schemas.microsoft.com/office/word/2006/wordml" xmlns:wps="http://schemas.microsoft.com/office/word/2010/wordprocessingShape" mc:Ignorable="w14 wp14">
+<w:ftr xmlns:wpc="http://schemas.microsoft.com/office/word/2010/wordprocessingCanvas" xmlns:mo="http://schemas.microsoft.com/office/mac/office/2008/main" xmlns:mc="http://schemas.openxmlformats.org/markup-compatibility/2006" xmlns:mv="urn:schemas-microsoft-com:mac:vml" xmlns:o="urn:schemas-microsoft-com:office:office" xmlns:r="http://schemas.openxmlformats.org/officeDocument/2006/relationships" xmlns:m="http://schemas.openxmlformats.org/officeDocument/2006/math" xmlns:v="urn:schemas-microsoft-com:vml" xmlns:wp14="http://schemas.microsoft.com/office/word/2010/wordprocessingDrawing" xmlns:wp="http://schemas.openxmlformats.org/drawingml/2006/wordprocessingDrawing" xmlns:w10="urn:schemas-microsoft-com:office:word" xmlns:w="http://schemas.openxmlformats.org/wordprocessingml/2006/main" xmlns:w14="http://schemas.microsoft.com/office/word/2010/wordml" xmlns:wpg="http://schemas.microsoft.com/office/word/2010/wordprocessingGroup" xmlns:wpi="http://schemas.microsoft.com/office/word/2010/wordprocessingInk" xmlns:wne="http://schemas.microsoft.com/office/word/2006/wordml" xmlns:wps="http://schemas.microsoft.com/office/word/2010/wordprocessingShape" mc:Ignorable="w14 wp14">
   <w:p>
     <w:pPr>
       <w:pStyle w:val="Footer"/>
@@ -10326,7 +10331,7 @@
 </file>
 
 <file path=word/footer2.xml><?xml version="1.0" encoding="utf-8"?>
-<w:ftr xmlns:wpc="http://schemas.microsoft.com/office/word/2010/wordprocessingCanvas" xmlns:mc="http://schemas.openxmlformats.org/markup-compatibility/2006" xmlns:o="urn:schemas-microsoft-com:office:office" xmlns:r="http://schemas.openxmlformats.org/officeDocument/2006/relationships" xmlns:m="http://schemas.openxmlformats.org/officeDocument/2006/math" xmlns:v="urn:schemas-microsoft-com:vml" xmlns:wp14="http://schemas.microsoft.com/office/word/2010/wordprocessingDrawing" xmlns:wp="http://schemas.openxmlformats.org/drawingml/2006/wordprocessingDrawing" xmlns:w10="urn:schemas-microsoft-com:office:word" xmlns:w="http://schemas.openxmlformats.org/wordprocessingml/2006/main" xmlns:w14="http://schemas.microsoft.com/office/word/2010/wordml" xmlns:wpg="http://schemas.microsoft.com/office/word/2010/wordprocessingGroup" xmlns:wpi="http://schemas.microsoft.com/office/word/2010/wordprocessingInk" xmlns:wne="http://schemas.microsoft.com/office/word/2006/wordml" xmlns:wps="http://schemas.microsoft.com/office/word/2010/wordprocessingShape" mc:Ignorable="w14 wp14">
+<w:ftr xmlns:wpc="http://schemas.microsoft.com/office/word/2010/wordprocessingCanvas" xmlns:mo="http://schemas.microsoft.com/office/mac/office/2008/main" xmlns:mc="http://schemas.openxmlformats.org/markup-compatibility/2006" xmlns:mv="urn:schemas-microsoft-com:mac:vml" xmlns:o="urn:schemas-microsoft-com:office:office" xmlns:r="http://schemas.openxmlformats.org/officeDocument/2006/relationships" xmlns:m="http://schemas.openxmlformats.org/officeDocument/2006/math" xmlns:v="urn:schemas-microsoft-com:vml" xmlns:wp14="http://schemas.microsoft.com/office/word/2010/wordprocessingDrawing" xmlns:wp="http://schemas.openxmlformats.org/drawingml/2006/wordprocessingDrawing" xmlns:w10="urn:schemas-microsoft-com:office:word" xmlns:w="http://schemas.openxmlformats.org/wordprocessingml/2006/main" xmlns:w14="http://schemas.microsoft.com/office/word/2010/wordml" xmlns:wpg="http://schemas.microsoft.com/office/word/2010/wordprocessingGroup" xmlns:wpi="http://schemas.microsoft.com/office/word/2010/wordprocessingInk" xmlns:wne="http://schemas.microsoft.com/office/word/2006/wordml" xmlns:wps="http://schemas.microsoft.com/office/word/2010/wordprocessingShape" mc:Ignorable="w14 wp14">
   <w:p>
     <w:pPr>
       <w:jc w:val="center"/>
@@ -10375,7 +10380,7 @@
 </file>
 
 <file path=word/footer3.xml><?xml version="1.0" encoding="utf-8"?>
-<w:ftr xmlns:wpc="http://schemas.microsoft.com/office/word/2010/wordprocessingCanvas" xmlns:mc="http://schemas.openxmlformats.org/markup-compatibility/2006" xmlns:o="urn:schemas-microsoft-com:office:office" xmlns:r="http://schemas.openxmlformats.org/officeDocument/2006/relationships" xmlns:m="http://schemas.openxmlformats.org/officeDocument/2006/math" xmlns:v="urn:schemas-microsoft-com:vml" xmlns:wp14="http://schemas.microsoft.com/office/word/2010/wordprocessingDrawing" xmlns:wp="http://schemas.openxmlformats.org/drawingml/2006/wordprocessingDrawing" xmlns:w10="urn:schemas-microsoft-com:office:word" xmlns:w="http://schemas.openxmlformats.org/wordprocessingml/2006/main" xmlns:w14="http://schemas.microsoft.com/office/word/2010/wordml" xmlns:wpg="http://schemas.microsoft.com/office/word/2010/wordprocessingGroup" xmlns:wpi="http://schemas.microsoft.com/office/word/2010/wordprocessingInk" xmlns:wne="http://schemas.microsoft.com/office/word/2006/wordml" xmlns:wps="http://schemas.microsoft.com/office/word/2010/wordprocessingShape" mc:Ignorable="w14 wp14">
+<w:ftr xmlns:wpc="http://schemas.microsoft.com/office/word/2010/wordprocessingCanvas" xmlns:mo="http://schemas.microsoft.com/office/mac/office/2008/main" xmlns:mc="http://schemas.openxmlformats.org/markup-compatibility/2006" xmlns:mv="urn:schemas-microsoft-com:mac:vml" xmlns:o="urn:schemas-microsoft-com:office:office" xmlns:r="http://schemas.openxmlformats.org/officeDocument/2006/relationships" xmlns:m="http://schemas.openxmlformats.org/officeDocument/2006/math" xmlns:v="urn:schemas-microsoft-com:vml" xmlns:wp14="http://schemas.microsoft.com/office/word/2010/wordprocessingDrawing" xmlns:wp="http://schemas.openxmlformats.org/drawingml/2006/wordprocessingDrawing" xmlns:w10="urn:schemas-microsoft-com:office:word" xmlns:w="http://schemas.openxmlformats.org/wordprocessingml/2006/main" xmlns:w14="http://schemas.microsoft.com/office/word/2010/wordml" xmlns:wpg="http://schemas.microsoft.com/office/word/2010/wordprocessingGroup" xmlns:wpi="http://schemas.microsoft.com/office/word/2010/wordprocessingInk" xmlns:wne="http://schemas.microsoft.com/office/word/2006/wordml" xmlns:wps="http://schemas.microsoft.com/office/word/2010/wordprocessingShape" mc:Ignorable="w14 wp14">
   <w:p>
     <w:pPr>
       <w:pStyle w:val="Footer"/>
@@ -10385,7 +10390,7 @@
 </file>
 
 <file path=word/footnotes.xml><?xml version="1.0" encoding="utf-8"?>
-<w:footnotes xmlns:wpc="http://schemas.microsoft.com/office/word/2010/wordprocessingCanvas" xmlns:mc="http://schemas.openxmlformats.org/markup-compatibility/2006" xmlns:o="urn:schemas-microsoft-com:office:office" xmlns:r="http://schemas.openxmlformats.org/officeDocument/2006/relationships" xmlns:m="http://schemas.openxmlformats.org/officeDocument/2006/math" xmlns:v="urn:schemas-microsoft-com:vml" xmlns:wp14="http://schemas.microsoft.com/office/word/2010/wordprocessingDrawing" xmlns:wp="http://schemas.openxmlformats.org/drawingml/2006/wordprocessingDrawing" xmlns:w10="urn:schemas-microsoft-com:office:word" xmlns:w="http://schemas.openxmlformats.org/wordprocessingml/2006/main" xmlns:w14="http://schemas.microsoft.com/office/word/2010/wordml" xmlns:wpg="http://schemas.microsoft.com/office/word/2010/wordprocessingGroup" xmlns:wpi="http://schemas.microsoft.com/office/word/2010/wordprocessingInk" xmlns:wne="http://schemas.microsoft.com/office/word/2006/wordml" xmlns:wps="http://schemas.microsoft.com/office/word/2010/wordprocessingShape" mc:Ignorable="w14 wp14">
+<w:footnotes xmlns:wpc="http://schemas.microsoft.com/office/word/2010/wordprocessingCanvas" xmlns:mo="http://schemas.microsoft.com/office/mac/office/2008/main" xmlns:mc="http://schemas.openxmlformats.org/markup-compatibility/2006" xmlns:mv="urn:schemas-microsoft-com:mac:vml" xmlns:o="urn:schemas-microsoft-com:office:office" xmlns:r="http://schemas.openxmlformats.org/officeDocument/2006/relationships" xmlns:m="http://schemas.openxmlformats.org/officeDocument/2006/math" xmlns:v="urn:schemas-microsoft-com:vml" xmlns:wp14="http://schemas.microsoft.com/office/word/2010/wordprocessingDrawing" xmlns:wp="http://schemas.openxmlformats.org/drawingml/2006/wordprocessingDrawing" xmlns:w10="urn:schemas-microsoft-com:office:word" xmlns:w="http://schemas.openxmlformats.org/wordprocessingml/2006/main" xmlns:w14="http://schemas.microsoft.com/office/word/2010/wordml" xmlns:wpg="http://schemas.microsoft.com/office/word/2010/wordprocessingGroup" xmlns:wpi="http://schemas.microsoft.com/office/word/2010/wordprocessingInk" xmlns:wne="http://schemas.microsoft.com/office/word/2006/wordml" xmlns:wps="http://schemas.microsoft.com/office/word/2010/wordprocessingShape" mc:Ignorable="w14 wp14">
   <w:footnote w:type="separator" w:id="-1">
     <w:p>
       <w:r>
@@ -10404,7 +10409,7 @@
 </file>
 
 <file path=word/header1.xml><?xml version="1.0" encoding="utf-8"?>
-<w:hdr xmlns:wpc="http://schemas.microsoft.com/office/word/2010/wordprocessingCanvas" xmlns:mc="http://schemas.openxmlformats.org/markup-compatibility/2006" xmlns:o="urn:schemas-microsoft-com:office:office" xmlns:r="http://schemas.openxmlformats.org/officeDocument/2006/relationships" xmlns:m="http://schemas.openxmlformats.org/officeDocument/2006/math" xmlns:v="urn:schemas-microsoft-com:vml" xmlns:wp14="http://schemas.microsoft.com/office/word/2010/wordprocessingDrawing" xmlns:wp="http://schemas.openxmlformats.org/drawingml/2006/wordprocessingDrawing" xmlns:w10="urn:schemas-microsoft-com:office:word" xmlns:w="http://schemas.openxmlformats.org/wordprocessingml/2006/main" xmlns:w14="http://schemas.microsoft.com/office/word/2010/wordml" xmlns:wpg="http://schemas.microsoft.com/office/word/2010/wordprocessingGroup" xmlns:wpi="http://schemas.microsoft.com/office/word/2010/wordprocessingInk" xmlns:wne="http://schemas.microsoft.com/office/word/2006/wordml" xmlns:wps="http://schemas.microsoft.com/office/word/2010/wordprocessingShape" mc:Ignorable="w14 wp14">
+<w:hdr xmlns:wpc="http://schemas.microsoft.com/office/word/2010/wordprocessingCanvas" xmlns:mo="http://schemas.microsoft.com/office/mac/office/2008/main" xmlns:mc="http://schemas.openxmlformats.org/markup-compatibility/2006" xmlns:mv="urn:schemas-microsoft-com:mac:vml" xmlns:o="urn:schemas-microsoft-com:office:office" xmlns:r="http://schemas.openxmlformats.org/officeDocument/2006/relationships" xmlns:m="http://schemas.openxmlformats.org/officeDocument/2006/math" xmlns:v="urn:schemas-microsoft-com:vml" xmlns:wp14="http://schemas.microsoft.com/office/word/2010/wordprocessingDrawing" xmlns:wp="http://schemas.openxmlformats.org/drawingml/2006/wordprocessingDrawing" xmlns:w10="urn:schemas-microsoft-com:office:word" xmlns:w="http://schemas.openxmlformats.org/wordprocessingml/2006/main" xmlns:w14="http://schemas.microsoft.com/office/word/2010/wordml" xmlns:wpg="http://schemas.microsoft.com/office/word/2010/wordprocessingGroup" xmlns:wpi="http://schemas.microsoft.com/office/word/2010/wordprocessingInk" xmlns:wne="http://schemas.microsoft.com/office/word/2006/wordml" xmlns:wps="http://schemas.microsoft.com/office/word/2010/wordprocessingShape" mc:Ignorable="w14 wp14">
   <w:p>
     <w:pPr>
       <w:pStyle w:val="Header"/>
@@ -10414,7 +10419,7 @@
 </file>
 
 <file path=word/header2.xml><?xml version="1.0" encoding="utf-8"?>
-<w:hdr xmlns:wpc="http://schemas.microsoft.com/office/word/2010/wordprocessingCanvas" xmlns:mc="http://schemas.openxmlformats.org/markup-compatibility/2006" xmlns:o="urn:schemas-microsoft-com:office:office" xmlns:r="http://schemas.openxmlformats.org/officeDocument/2006/relationships" xmlns:m="http://schemas.openxmlformats.org/officeDocument/2006/math" xmlns:v="urn:schemas-microsoft-com:vml" xmlns:wp14="http://schemas.microsoft.com/office/word/2010/wordprocessingDrawing" xmlns:wp="http://schemas.openxmlformats.org/drawingml/2006/wordprocessingDrawing" xmlns:w10="urn:schemas-microsoft-com:office:word" xmlns:w="http://schemas.openxmlformats.org/wordprocessingml/2006/main" xmlns:w14="http://schemas.microsoft.com/office/word/2010/wordml" xmlns:wpg="http://schemas.microsoft.com/office/word/2010/wordprocessingGroup" xmlns:wpi="http://schemas.microsoft.com/office/word/2010/wordprocessingInk" xmlns:wne="http://schemas.microsoft.com/office/word/2006/wordml" xmlns:wps="http://schemas.microsoft.com/office/word/2010/wordprocessingShape" mc:Ignorable="w14 wp14">
+<w:hdr xmlns:wpc="http://schemas.microsoft.com/office/word/2010/wordprocessingCanvas" xmlns:mo="http://schemas.microsoft.com/office/mac/office/2008/main" xmlns:mc="http://schemas.openxmlformats.org/markup-compatibility/2006" xmlns:mv="urn:schemas-microsoft-com:mac:vml" xmlns:o="urn:schemas-microsoft-com:office:office" xmlns:r="http://schemas.openxmlformats.org/officeDocument/2006/relationships" xmlns:m="http://schemas.openxmlformats.org/officeDocument/2006/math" xmlns:v="urn:schemas-microsoft-com:vml" xmlns:wp14="http://schemas.microsoft.com/office/word/2010/wordprocessingDrawing" xmlns:wp="http://schemas.openxmlformats.org/drawingml/2006/wordprocessingDrawing" xmlns:w10="urn:schemas-microsoft-com:office:word" xmlns:w="http://schemas.openxmlformats.org/wordprocessingml/2006/main" xmlns:w14="http://schemas.microsoft.com/office/word/2010/wordml" xmlns:wpg="http://schemas.microsoft.com/office/word/2010/wordprocessingGroup" xmlns:wpi="http://schemas.microsoft.com/office/word/2010/wordprocessingInk" xmlns:wne="http://schemas.microsoft.com/office/word/2006/wordml" xmlns:wps="http://schemas.microsoft.com/office/word/2010/wordprocessingShape" mc:Ignorable="w14 wp14">
   <w:tbl>
     <w:tblPr>
       <w:tblW w:w="9356" w:type="dxa"/>
@@ -10581,7 +10586,7 @@
               <w:noProof/>
               <w:snapToGrid w:val="0"/>
             </w:rPr>
-            <w:t>14</w:t>
+            <w:t>10</w:t>
           </w:r>
           <w:r>
             <w:rPr>
@@ -10656,7 +10661,7 @@
 </file>
 
 <file path=word/header3.xml><?xml version="1.0" encoding="utf-8"?>
-<w:hdr xmlns:wpc="http://schemas.microsoft.com/office/word/2010/wordprocessingCanvas" xmlns:mc="http://schemas.openxmlformats.org/markup-compatibility/2006" xmlns:o="urn:schemas-microsoft-com:office:office" xmlns:r="http://schemas.openxmlformats.org/officeDocument/2006/relationships" xmlns:m="http://schemas.openxmlformats.org/officeDocument/2006/math" xmlns:v="urn:schemas-microsoft-com:vml" xmlns:wp14="http://schemas.microsoft.com/office/word/2010/wordprocessingDrawing" xmlns:wp="http://schemas.openxmlformats.org/drawingml/2006/wordprocessingDrawing" xmlns:w10="urn:schemas-microsoft-com:office:word" xmlns:w="http://schemas.openxmlformats.org/wordprocessingml/2006/main" xmlns:w14="http://schemas.microsoft.com/office/word/2010/wordml" xmlns:wpg="http://schemas.microsoft.com/office/word/2010/wordprocessingGroup" xmlns:wpi="http://schemas.microsoft.com/office/word/2010/wordprocessingInk" xmlns:wne="http://schemas.microsoft.com/office/word/2006/wordml" xmlns:wps="http://schemas.microsoft.com/office/word/2010/wordprocessingShape" mc:Ignorable="w14 wp14">
+<w:hdr xmlns:wpc="http://schemas.microsoft.com/office/word/2010/wordprocessingCanvas" xmlns:mo="http://schemas.microsoft.com/office/mac/office/2008/main" xmlns:mc="http://schemas.openxmlformats.org/markup-compatibility/2006" xmlns:mv="urn:schemas-microsoft-com:mac:vml" xmlns:o="urn:schemas-microsoft-com:office:office" xmlns:r="http://schemas.openxmlformats.org/officeDocument/2006/relationships" xmlns:m="http://schemas.openxmlformats.org/officeDocument/2006/math" xmlns:v="urn:schemas-microsoft-com:vml" xmlns:wp14="http://schemas.microsoft.com/office/word/2010/wordprocessingDrawing" xmlns:wp="http://schemas.openxmlformats.org/drawingml/2006/wordprocessingDrawing" xmlns:w10="urn:schemas-microsoft-com:office:word" xmlns:w="http://schemas.openxmlformats.org/wordprocessingml/2006/main" xmlns:w14="http://schemas.microsoft.com/office/word/2010/wordml" xmlns:wpg="http://schemas.microsoft.com/office/word/2010/wordprocessingGroup" xmlns:wpi="http://schemas.microsoft.com/office/word/2010/wordprocessingInk" xmlns:wne="http://schemas.microsoft.com/office/word/2006/wordml" xmlns:wps="http://schemas.microsoft.com/office/word/2010/wordprocessingShape" mc:Ignorable="w14 wp14">
   <w:p>
     <w:pPr>
       <w:pStyle w:val="Header"/>
@@ -10666,7 +10671,7 @@
 </file>
 
 <file path=word/numbering.xml><?xml version="1.0" encoding="utf-8"?>
-<w:numbering xmlns:wpc="http://schemas.microsoft.com/office/word/2010/wordprocessingCanvas" xmlns:mc="http://schemas.openxmlformats.org/markup-compatibility/2006" xmlns:o="urn:schemas-microsoft-com:office:office" xmlns:r="http://schemas.openxmlformats.org/officeDocument/2006/relationships" xmlns:m="http://schemas.openxmlformats.org/officeDocument/2006/math" xmlns:v="urn:schemas-microsoft-com:vml" xmlns:wp14="http://schemas.microsoft.com/office/word/2010/wordprocessingDrawing" xmlns:wp="http://schemas.openxmlformats.org/drawingml/2006/wordprocessingDrawing" xmlns:w10="urn:schemas-microsoft-com:office:word" xmlns:w="http://schemas.openxmlformats.org/wordprocessingml/2006/main" xmlns:w14="http://schemas.microsoft.com/office/word/2010/wordml" xmlns:wpg="http://schemas.microsoft.com/office/word/2010/wordprocessingGroup" xmlns:wpi="http://schemas.microsoft.com/office/word/2010/wordprocessingInk" xmlns:wne="http://schemas.microsoft.com/office/word/2006/wordml" xmlns:wps="http://schemas.microsoft.com/office/word/2010/wordprocessingShape" mc:Ignorable="w14 wp14">
+<w:numbering xmlns:wpc="http://schemas.microsoft.com/office/word/2010/wordprocessingCanvas" xmlns:mo="http://schemas.microsoft.com/office/mac/office/2008/main" xmlns:mc="http://schemas.openxmlformats.org/markup-compatibility/2006" xmlns:mv="urn:schemas-microsoft-com:mac:vml" xmlns:o="urn:schemas-microsoft-com:office:office" xmlns:r="http://schemas.openxmlformats.org/officeDocument/2006/relationships" xmlns:m="http://schemas.openxmlformats.org/officeDocument/2006/math" xmlns:v="urn:schemas-microsoft-com:vml" xmlns:wp14="http://schemas.microsoft.com/office/word/2010/wordprocessingDrawing" xmlns:wp="http://schemas.openxmlformats.org/drawingml/2006/wordprocessingDrawing" xmlns:w10="urn:schemas-microsoft-com:office:word" xmlns:w="http://schemas.openxmlformats.org/wordprocessingml/2006/main" xmlns:w14="http://schemas.microsoft.com/office/word/2010/wordml" xmlns:wpg="http://schemas.microsoft.com/office/word/2010/wordprocessingGroup" xmlns:wpi="http://schemas.microsoft.com/office/word/2010/wordprocessingInk" xmlns:wne="http://schemas.microsoft.com/office/word/2006/wordml" xmlns:wps="http://schemas.microsoft.com/office/word/2010/wordprocessingShape" mc:Ignorable="w14 wp14">
   <w:abstractNum w:abstractNumId="0">
     <w:nsid w:val="FFFFFF7C"/>
     <w:multiLevelType w:val="singleLevel"/>
@@ -15842,7 +15847,7 @@
     </w:rPrDefault>
     <w:pPrDefault/>
   </w:docDefaults>
-  <w:latentStyles w:defLockedState="0" w:defUIPriority="0" w:defSemiHidden="0" w:defUnhideWhenUsed="0" w:defQFormat="0" w:count="267">
+  <w:latentStyles w:defLockedState="0" w:defUIPriority="0" w:defSemiHidden="0" w:defUnhideWhenUsed="0" w:defQFormat="0" w:count="276">
     <w:lsdException w:name="Normal" w:qFormat="1"/>
     <w:lsdException w:name="heading 1" w:qFormat="1"/>
     <w:lsdException w:name="heading 2" w:qFormat="1"/>
@@ -16512,7 +16517,7 @@
 </file>
 
 <file path=word/stylesWithEffects.xml><?xml version="1.0" encoding="utf-8"?>
-<w:styles xmlns:wpc="http://schemas.microsoft.com/office/word/2010/wordprocessingCanvas" xmlns:mc="http://schemas.openxmlformats.org/markup-compatibility/2006" xmlns:o="urn:schemas-microsoft-com:office:office" xmlns:r="http://schemas.openxmlformats.org/officeDocument/2006/relationships" xmlns:m="http://schemas.openxmlformats.org/officeDocument/2006/math" xmlns:v="urn:schemas-microsoft-com:vml" xmlns:wp14="http://schemas.microsoft.com/office/word/2010/wordprocessingDrawing" xmlns:wp="http://schemas.openxmlformats.org/drawingml/2006/wordprocessingDrawing" xmlns:w10="urn:schemas-microsoft-com:office:word" xmlns:w="http://schemas.openxmlformats.org/wordprocessingml/2006/main" xmlns:w14="http://schemas.microsoft.com/office/word/2010/wordml" xmlns:wpg="http://schemas.microsoft.com/office/word/2010/wordprocessingGroup" xmlns:wpi="http://schemas.microsoft.com/office/word/2010/wordprocessingInk" xmlns:wne="http://schemas.microsoft.com/office/word/2006/wordml" xmlns:wps="http://schemas.microsoft.com/office/word/2010/wordprocessingShape" mc:Ignorable="w14 wp14">
+<w:styles xmlns:wpc="http://schemas.microsoft.com/office/word/2010/wordprocessingCanvas" xmlns:mo="http://schemas.microsoft.com/office/mac/office/2008/main" xmlns:mc="http://schemas.openxmlformats.org/markup-compatibility/2006" xmlns:mv="urn:schemas-microsoft-com:mac:vml" xmlns:o="urn:schemas-microsoft-com:office:office" xmlns:r="http://schemas.openxmlformats.org/officeDocument/2006/relationships" xmlns:m="http://schemas.openxmlformats.org/officeDocument/2006/math" xmlns:v="urn:schemas-microsoft-com:vml" xmlns:wp14="http://schemas.microsoft.com/office/word/2010/wordprocessingDrawing" xmlns:wp="http://schemas.openxmlformats.org/drawingml/2006/wordprocessingDrawing" xmlns:w10="urn:schemas-microsoft-com:office:word" xmlns:w="http://schemas.openxmlformats.org/wordprocessingml/2006/main" xmlns:w14="http://schemas.microsoft.com/office/word/2010/wordml" xmlns:wpg="http://schemas.microsoft.com/office/word/2010/wordprocessingGroup" xmlns:wpi="http://schemas.microsoft.com/office/word/2010/wordprocessingInk" xmlns:wne="http://schemas.microsoft.com/office/word/2006/wordml" xmlns:wps="http://schemas.microsoft.com/office/word/2010/wordprocessingShape" mc:Ignorable="w14 wp14">
   <w:docDefaults>
     <w:rPrDefault>
       <w:rPr>
@@ -16522,7 +16527,7 @@
     </w:rPrDefault>
     <w:pPrDefault/>
   </w:docDefaults>
-  <w:latentStyles w:defLockedState="0" w:defUIPriority="0" w:defSemiHidden="0" w:defUnhideWhenUsed="0" w:defQFormat="0" w:count="267">
+  <w:latentStyles w:defLockedState="0" w:defUIPriority="0" w:defSemiHidden="0" w:defUnhideWhenUsed="0" w:defQFormat="0" w:count="276">
     <w:lsdException w:name="Normal" w:qFormat="1"/>
     <w:lsdException w:name="heading 1" w:qFormat="1"/>
     <w:lsdException w:name="heading 2" w:qFormat="1"/>

</xml_diff>

<commit_message>
Controller part in progress
</commit_message>
<xml_diff>
--- a/Documents/Software Detailed Design.docx
+++ b/Documents/Software Detailed Design.docx
@@ -4347,7 +4347,7 @@
       <w:r>
         <w:rPr>
           <w:noProof/>
-          <w:lang w:val="tr-TR" w:eastAsia="tr-TR"/>
+          <w:lang w:eastAsia="en-US"/>
         </w:rPr>
         <w:drawing>
           <wp:inline distT="0" distB="0" distL="0" distR="0" wp14:anchorId="3828C422" wp14:editId="3E4E8479">
@@ -4454,7 +4454,7 @@
       <w:r>
         <w:rPr>
           <w:noProof/>
-          <w:lang w:val="tr-TR" w:eastAsia="tr-TR"/>
+          <w:lang w:eastAsia="en-US"/>
         </w:rPr>
         <w:drawing>
           <wp:inline distT="0" distB="0" distL="0" distR="0" wp14:anchorId="21899C31" wp14:editId="65F88561">
@@ -7324,11 +7324,10 @@
     <w:p/>
     <w:p/>
     <w:p>
-      <w:bookmarkStart w:id="18" w:name="_GoBack"/>
-      <w:r>
-        <w:rPr>
-          <w:noProof/>
-          <w:lang w:val="tr-TR" w:eastAsia="tr-TR"/>
+      <w:r>
+        <w:rPr>
+          <w:noProof/>
+          <w:lang w:eastAsia="en-US"/>
         </w:rPr>
         <w:drawing>
           <wp:inline distT="0" distB="0" distL="0" distR="0" wp14:anchorId="6DB46D10" wp14:editId="6E9692FD">
@@ -7379,7 +7378,6 @@
           </wp:inline>
         </w:drawing>
       </w:r>
-      <w:bookmarkEnd w:id="18"/>
     </w:p>
     <w:p/>
     <w:p/>
@@ -7402,18 +7400,18 @@
       <w:r>
         <w:t xml:space="preserve"> </w:t>
       </w:r>
-      <w:bookmarkStart w:id="19" w:name="_Toc383726636"/>
+      <w:bookmarkStart w:id="18" w:name="_Toc383726636"/>
       <w:r>
         <w:t>Workflows and algorithms</w:t>
       </w:r>
-      <w:bookmarkEnd w:id="19"/>
+      <w:bookmarkEnd w:id="18"/>
     </w:p>
     <w:p/>
     <w:p>
       <w:r>
         <w:rPr>
           <w:noProof/>
-          <w:lang w:val="tr-TR" w:eastAsia="tr-TR"/>
+          <w:lang w:eastAsia="en-US"/>
         </w:rPr>
         <w:drawing>
           <wp:inline distT="0" distB="0" distL="0" distR="0" wp14:anchorId="1CE435C1" wp14:editId="467BAEC0">
@@ -7469,17 +7467,17 @@
       <w:pPr>
         <w:pStyle w:val="Heading3"/>
       </w:pPr>
-      <w:bookmarkStart w:id="20" w:name="_Toc126390260"/>
-      <w:bookmarkStart w:id="21" w:name="_Toc383726637"/>
-      <w:bookmarkStart w:id="22" w:name="_Toc126390264"/>
+      <w:bookmarkStart w:id="19" w:name="_Toc126390260"/>
+      <w:bookmarkStart w:id="20" w:name="_Toc383726637"/>
+      <w:bookmarkStart w:id="21" w:name="_Toc126390264"/>
       <w:r>
         <w:t xml:space="preserve">Software requirements </w:t>
       </w:r>
+      <w:bookmarkEnd w:id="19"/>
+      <w:r>
+        <w:t>mapping</w:t>
+      </w:r>
       <w:bookmarkEnd w:id="20"/>
-      <w:r>
-        <w:t>mapping</w:t>
-      </w:r>
-      <w:bookmarkEnd w:id="21"/>
     </w:p>
     <w:p>
       <w:pPr>
@@ -7521,7 +7519,7 @@
       <w:pPr>
         <w:pStyle w:val="Heading2"/>
       </w:pPr>
-      <w:bookmarkStart w:id="23" w:name="_Toc383726638"/>
+      <w:bookmarkStart w:id="22" w:name="_Toc383726638"/>
       <w:r>
         <w:t>Component 2</w:t>
       </w:r>
@@ -7534,66 +7532,66 @@
       <w:r>
         <w:t xml:space="preserve"> </w:t>
       </w:r>
+      <w:bookmarkEnd w:id="22"/>
+      <w:r>
+        <w:t>Game Screen</w:t>
+      </w:r>
+    </w:p>
+    <w:p>
+      <w:pPr>
+        <w:pStyle w:val="Heading3"/>
+      </w:pPr>
+      <w:bookmarkStart w:id="23" w:name="_Toc383726639"/>
+      <w:r>
+        <w:t>Component</w:t>
+      </w:r>
+      <w:r>
+        <w:t xml:space="preserve"> </w:t>
+      </w:r>
+      <w:r>
+        <w:t>interfaces</w:t>
+      </w:r>
       <w:bookmarkEnd w:id="23"/>
-      <w:r>
-        <w:t>Game Screen</w:t>
+    </w:p>
+    <w:p>
+      <w:r>
+        <w:rPr>
+          <w:u w:val="single"/>
+        </w:rPr>
+        <w:t>Input</w:t>
+      </w:r>
+      <w:r>
+        <w:t xml:space="preserve">: User will open the game. </w:t>
+      </w:r>
+    </w:p>
+    <w:p>
+      <w:r>
+        <w:rPr>
+          <w:u w:val="single"/>
+        </w:rPr>
+        <w:t>Output</w:t>
+      </w:r>
+      <w:r>
+        <w:t>: Images (helicopters, background, bullets, rocket, collision</w:t>
+      </w:r>
+      <w:proofErr w:type="gramStart"/>
+      <w:r>
+        <w:t>) ,</w:t>
+      </w:r>
+      <w:proofErr w:type="gramEnd"/>
+      <w:r>
+        <w:t>texts(statistics info, help info) will appear.</w:t>
       </w:r>
     </w:p>
     <w:p>
       <w:pPr>
         <w:pStyle w:val="Heading3"/>
       </w:pPr>
-      <w:bookmarkStart w:id="24" w:name="_Toc383726639"/>
-      <w:r>
-        <w:t>Component</w:t>
-      </w:r>
-      <w:r>
-        <w:t xml:space="preserve"> </w:t>
-      </w:r>
-      <w:r>
-        <w:t>interfaces</w:t>
+      <w:bookmarkStart w:id="24" w:name="_Toc383726640"/>
+      <w:r>
+        <w:t>Component design description</w:t>
       </w:r>
       <w:bookmarkEnd w:id="24"/>
-    </w:p>
-    <w:p>
-      <w:r>
-        <w:rPr>
-          <w:u w:val="single"/>
-        </w:rPr>
-        <w:t>Input</w:t>
-      </w:r>
-      <w:r>
-        <w:t xml:space="preserve">: User will open the game. </w:t>
-      </w:r>
-    </w:p>
-    <w:p>
-      <w:r>
-        <w:rPr>
-          <w:u w:val="single"/>
-        </w:rPr>
-        <w:t>Output</w:t>
-      </w:r>
-      <w:r>
-        <w:t>: Images (helicopters, background, bullets, rocket, collision</w:t>
-      </w:r>
-      <w:proofErr w:type="gramStart"/>
-      <w:r>
-        <w:t>) ,</w:t>
-      </w:r>
-      <w:proofErr w:type="gramEnd"/>
-      <w:r>
-        <w:t>texts(statistics info, help info) will appear.</w:t>
-      </w:r>
-    </w:p>
-    <w:p>
-      <w:pPr>
-        <w:pStyle w:val="Heading3"/>
-      </w:pPr>
-      <w:bookmarkStart w:id="25" w:name="_Toc383726640"/>
-      <w:r>
-        <w:t>Component design description</w:t>
-      </w:r>
-      <w:bookmarkEnd w:id="25"/>
     </w:p>
     <w:p>
       <w:pPr>
@@ -8535,11 +8533,11 @@
       <w:r>
         <w:t xml:space="preserve"> </w:t>
       </w:r>
-      <w:bookmarkStart w:id="26" w:name="_Toc383726641"/>
+      <w:bookmarkStart w:id="25" w:name="_Toc383726641"/>
       <w:r>
         <w:t>Workflows and algorithms</w:t>
       </w:r>
-      <w:bookmarkEnd w:id="26"/>
+      <w:bookmarkEnd w:id="25"/>
     </w:p>
     <w:p>
       <w:pPr>
@@ -8616,7 +8614,7 @@
         <w:rPr>
           <w:i/>
           <w:noProof/>
-          <w:lang w:val="tr-TR" w:eastAsia="tr-TR"/>
+          <w:lang w:eastAsia="en-US"/>
         </w:rPr>
         <w:lastRenderedPageBreak/>
         <w:drawing>
@@ -8818,7 +8816,7 @@
         <w:rPr>
           <w:i/>
           <w:noProof/>
-          <w:lang w:val="tr-TR" w:eastAsia="tr-TR"/>
+          <w:lang w:eastAsia="en-US"/>
         </w:rPr>
         <w:drawing>
           <wp:inline distT="0" distB="0" distL="0" distR="0" wp14:anchorId="4503D57B" wp14:editId="6C2CBFCB">
@@ -8874,14 +8872,14 @@
       <w:pPr>
         <w:pStyle w:val="Heading3"/>
       </w:pPr>
-      <w:bookmarkStart w:id="27" w:name="_Toc383726642"/>
+      <w:bookmarkStart w:id="26" w:name="_Toc383726642"/>
       <w:r>
         <w:t xml:space="preserve">Software requirements </w:t>
       </w:r>
       <w:r>
         <w:t>mapping</w:t>
       </w:r>
-      <w:bookmarkEnd w:id="27"/>
+      <w:bookmarkEnd w:id="26"/>
     </w:p>
     <w:p>
       <w:pPr>
@@ -8976,8 +8974,8 @@
       <w:pPr>
         <w:pStyle w:val="Heading2"/>
       </w:pPr>
-      <w:bookmarkStart w:id="28" w:name="_Toc383726643"/>
-      <w:bookmarkEnd w:id="22"/>
+      <w:bookmarkStart w:id="27" w:name="_Toc383726643"/>
+      <w:bookmarkEnd w:id="21"/>
       <w:r>
         <w:t>Component 3</w:t>
       </w:r>
@@ -8996,120 +8994,152 @@
       <w:r>
         <w:t>Controller</w:t>
       </w:r>
+      <w:bookmarkEnd w:id="27"/>
+    </w:p>
+    <w:p>
+      <w:pPr>
+        <w:ind w:firstLine="576"/>
+      </w:pPr>
+      <w:r>
+        <w:t>Game controller component includes all of the commands which user use</w:t>
+      </w:r>
+      <w:r>
+        <w:t>s</w:t>
+      </w:r>
+      <w:r>
+        <w:t xml:space="preserve"> to play game. </w:t>
+      </w:r>
+      <w:r>
+        <w:t>This part acts on both Game Logic and Game Screen.</w:t>
+      </w:r>
+      <w:r>
+        <w:t xml:space="preserve"> It </w:t>
+      </w:r>
+      <w:r>
+        <w:t>maps user actions to Game Logic.</w:t>
+      </w:r>
+      <w:r>
+        <w:t xml:space="preserve"> Concordantly, i</w:t>
+      </w:r>
+      <w:r>
+        <w:t>t controls the data flow and updates the Game Screen part whenever data changes according to what the user does</w:t>
+      </w:r>
+      <w:r>
+        <w:t>. Also, game controller check</w:t>
+      </w:r>
+      <w:r>
+        <w:t>s</w:t>
+      </w:r>
+      <w:r>
+        <w:t xml:space="preserve"> some events whether it happens correctly or not. </w:t>
+      </w:r>
+      <w:proofErr w:type="gramStart"/>
+      <w:r>
+        <w:t xml:space="preserve">(En son </w:t>
+      </w:r>
+      <w:proofErr w:type="spellStart"/>
+      <w:r>
+        <w:t>cümleyi</w:t>
+      </w:r>
+      <w:proofErr w:type="spellEnd"/>
+      <w:r>
+        <w:t xml:space="preserve"> </w:t>
+      </w:r>
+      <w:proofErr w:type="spellStart"/>
+      <w:r>
+        <w:t>hoca</w:t>
+      </w:r>
+      <w:proofErr w:type="spellEnd"/>
+      <w:r>
+        <w:t xml:space="preserve"> </w:t>
+      </w:r>
+      <w:proofErr w:type="spellStart"/>
+      <w:r>
+        <w:t>yazmamı</w:t>
+      </w:r>
+      <w:proofErr w:type="spellEnd"/>
+      <w:r>
+        <w:t xml:space="preserve"> </w:t>
+      </w:r>
+      <w:proofErr w:type="spellStart"/>
+      <w:r>
+        <w:t>istemişti</w:t>
+      </w:r>
+      <w:proofErr w:type="spellEnd"/>
+      <w:r>
+        <w:t>).</w:t>
+      </w:r>
+      <w:proofErr w:type="gramEnd"/>
+    </w:p>
+    <w:p>
+      <w:pPr>
+        <w:rPr>
+          <w:color w:val="002060"/>
+        </w:rPr>
+      </w:pPr>
+    </w:p>
+    <w:p>
+      <w:pPr>
+        <w:pStyle w:val="Heading3"/>
+      </w:pPr>
+      <w:bookmarkStart w:id="28" w:name="_Toc383726644"/>
+      <w:r>
+        <w:t>Component</w:t>
+      </w:r>
+      <w:r>
+        <w:t xml:space="preserve"> </w:t>
+      </w:r>
+      <w:r>
+        <w:t>interfaces</w:t>
+      </w:r>
+      <w:bookmarkStart w:id="29" w:name="_GoBack"/>
       <w:bookmarkEnd w:id="28"/>
-    </w:p>
-    <w:p>
-      <w:r>
-        <w:t xml:space="preserve">Game controller component includes all of the commands which user will use to play game. </w:t>
-      </w:r>
-    </w:p>
-    <w:p>
-      <w:pPr>
-        <w:rPr>
-          <w:color w:val="002060"/>
-        </w:rPr>
-      </w:pPr>
-      <w:r>
-        <w:rPr>
-          <w:color w:val="FF0000"/>
-        </w:rPr>
-        <w:t xml:space="preserve">ŞURAYADA KÜÇÜK BİR ACIKLMA EN FAZLA 2-3 SATIR BİRACIKLMA YAPMAK GEREKİYOR </w:t>
-      </w:r>
-      <w:r>
-        <w:rPr>
-          <w:color w:val="002060"/>
-          <w:highlight w:val="cyan"/>
-        </w:rPr>
-        <w:t xml:space="preserve">(Not: </w:t>
+      <w:bookmarkEnd w:id="29"/>
+    </w:p>
+    <w:p>
+      <w:r>
+        <w:rPr>
+          <w:u w:val="single"/>
+        </w:rPr>
+        <w:t>Input</w:t>
+      </w:r>
+      <w:r>
+        <w:t xml:space="preserve">: User will press keys (“A, S, W, D” or arrows) and click (right, left) or move mouse. </w:t>
+      </w:r>
+    </w:p>
+    <w:p>
+      <w:r>
+        <w:rPr>
+          <w:u w:val="single"/>
+        </w:rPr>
+        <w:t>Output</w:t>
+      </w:r>
+      <w:r>
+        <w:t>: Helicopter will move and fire bullets or rockets and mouse cursor will move.</w:t>
+      </w:r>
+    </w:p>
+    <w:p>
+      <w:pPr>
+        <w:pStyle w:val="Heading3"/>
+      </w:pPr>
+      <w:bookmarkStart w:id="30" w:name="_Toc383726645"/>
+      <w:r>
+        <w:t>Component design description</w:t>
+      </w:r>
+      <w:bookmarkEnd w:id="30"/>
+    </w:p>
+    <w:p>
+      <w:pPr>
+        <w:pStyle w:val="RequirementID"/>
+      </w:pPr>
+      <w:r>
+        <w:t xml:space="preserve">Class: </w:t>
       </w:r>
       <w:proofErr w:type="spellStart"/>
       <w:r>
-        <w:rPr>
-          <w:color w:val="002060"/>
-          <w:highlight w:val="cyan"/>
-        </w:rPr>
-        <w:t>Devamı</w:t>
+        <w:t>UserCommands</w:t>
       </w:r>
       <w:proofErr w:type="spellEnd"/>
-      <w:r>
-        <w:rPr>
-          <w:color w:val="002060"/>
-          <w:highlight w:val="cyan"/>
-        </w:rPr>
-        <w:t xml:space="preserve"> </w:t>
-      </w:r>
-      <w:proofErr w:type="spellStart"/>
-      <w:r>
-        <w:rPr>
-          <w:color w:val="002060"/>
-          <w:highlight w:val="cyan"/>
-        </w:rPr>
-        <w:t>yok</w:t>
-      </w:r>
-      <w:proofErr w:type="spellEnd"/>
-      <w:r>
-        <w:rPr>
-          <w:color w:val="002060"/>
-          <w:highlight w:val="cyan"/>
-        </w:rPr>
-        <w:t>)</w:t>
-      </w:r>
-    </w:p>
-    <w:p>
-      <w:pPr>
-        <w:pStyle w:val="Heading3"/>
-      </w:pPr>
-      <w:bookmarkStart w:id="29" w:name="_Toc383726644"/>
-      <w:r>
-        <w:t>Component</w:t>
-      </w:r>
-      <w:r>
-        <w:t xml:space="preserve"> </w:t>
-      </w:r>
-      <w:r>
-        <w:t>interfaces</w:t>
-      </w:r>
-      <w:bookmarkEnd w:id="29"/>
-    </w:p>
-    <w:p>
-      <w:r>
-        <w:rPr>
-          <w:u w:val="single"/>
-        </w:rPr>
-        <w:t>Input</w:t>
-      </w:r>
-      <w:r>
-        <w:t xml:space="preserve">: User will press keys (“A, S, W, D” or arrows) and click (right, left) or move mouse. </w:t>
-      </w:r>
-    </w:p>
-    <w:p>
-      <w:r>
-        <w:rPr>
-          <w:u w:val="single"/>
-        </w:rPr>
-        <w:t>Output</w:t>
-      </w:r>
-      <w:r>
-        <w:t>: Helicopter will move and fire bullets or rockets and mouse cursor will move.</w:t>
-      </w:r>
-    </w:p>
-    <w:p>
-      <w:pPr>
-        <w:pStyle w:val="Heading3"/>
-      </w:pPr>
-      <w:bookmarkStart w:id="30" w:name="_Toc383726645"/>
-      <w:r>
-        <w:t>Component design description</w:t>
-      </w:r>
-      <w:bookmarkEnd w:id="30"/>
-    </w:p>
-    <w:p>
-      <w:pPr>
-        <w:pStyle w:val="RequirementID"/>
-      </w:pPr>
-      <w:r>
-        <w:t>Class: Canvas</w:t>
-      </w:r>
     </w:p>
     <w:p>
       <w:pPr>
@@ -9336,6 +9366,7 @@
           <w:szCs w:val="20"/>
           <w:lang w:eastAsia="tr-TR"/>
         </w:rPr>
+        <w:lastRenderedPageBreak/>
         <w:t>p</w:t>
       </w:r>
       <w:r>
@@ -9597,7 +9628,6 @@
           <w:szCs w:val="20"/>
           <w:lang w:eastAsia="tr-TR"/>
         </w:rPr>
-        <w:lastRenderedPageBreak/>
         <w:t>p</w:t>
       </w:r>
       <w:r>
@@ -9931,25 +9961,6 @@
           <w:color w:val="FF0000"/>
         </w:rPr>
       </w:pPr>
-      <w:r>
-        <w:rPr>
-          <w:color w:val="FF0000"/>
-        </w:rPr>
-        <w:t xml:space="preserve"> (CONTROLLER’DA CANVAS OLMAYACAK.)</w:t>
-      </w:r>
-      <w:r>
-        <w:rPr>
-          <w:color w:val="FF0000"/>
-        </w:rPr>
-        <w:t>(YANİ CANVASIN İSMİ DEĞİŞTİRLECEK CÜNKÜ CANVAS VİEW ANLAMINA GELİYRO BİR COK YERDE ONUN İÇİN İSMİN DEĞİŞTİRELİM MESELA COMMAND CLASS YA DA GAME CONTROLLER HER YERDE AYNI İSMİ KULLANMAMIZ GEREKİYOR UNUTMAYALIM)</w:t>
-      </w:r>
-    </w:p>
-    <w:p>
-      <w:pPr>
-        <w:rPr>
-          <w:color w:val="FF0000"/>
-        </w:rPr>
-      </w:pPr>
     </w:p>
     <w:p>
       <w:pPr>
@@ -9958,7 +9969,7 @@
       <w:r>
         <w:rPr>
           <w:noProof/>
-          <w:lang w:val="tr-TR" w:eastAsia="tr-TR"/>
+          <w:lang w:eastAsia="en-US"/>
         </w:rPr>
         <w:drawing>
           <wp:inline distT="0" distB="0" distL="0" distR="0" wp14:anchorId="5B2FA410" wp14:editId="588B5BA4">
@@ -10025,38 +10036,63 @@
     </w:p>
     <w:p>
       <w:pPr>
-        <w:rPr>
-          <w:color w:val="FF0000"/>
-        </w:rPr>
-      </w:pPr>
-      <w:r>
-        <w:rPr>
-          <w:color w:val="FF0000"/>
-        </w:rPr>
-        <w:t xml:space="preserve">BURAYA DA AŞAĞIDAKİ TABLOLARI ACIKLAYAN BİR DESCRİPTİONLAR </w:t>
-      </w:r>
-      <w:proofErr w:type="gramStart"/>
-      <w:r>
-        <w:rPr>
-          <w:color w:val="FF0000"/>
-        </w:rPr>
-        <w:t>SERPİŞTİRELİM :D</w:t>
-      </w:r>
-      <w:proofErr w:type="gramEnd"/>
-      <w:r>
-        <w:rPr>
-          <w:color w:val="FF0000"/>
-        </w:rPr>
-        <w:t xml:space="preserve"> :D</w:t>
-      </w:r>
-    </w:p>
-    <w:p/>
-    <w:p/>
-    <w:p>
-      <w:r>
-        <w:rPr>
-          <w:noProof/>
-          <w:lang w:val="tr-TR" w:eastAsia="tr-TR"/>
+        <w:ind w:firstLine="708"/>
+      </w:pPr>
+      <w:r>
+        <w:t xml:space="preserve">When game starts, the user will play the game </w:t>
+      </w:r>
+      <w:r>
+        <w:t>both mouse and keyboard. By just moving mouse, the user can set direction of the cursor. Also, mouse left and right clicks will be functional f</w:t>
+      </w:r>
+      <w:r>
+        <w:t>or the game</w:t>
+      </w:r>
+      <w:r>
+        <w:t>. When the user holds on mouse button either left or right, player helicopter will fire bullets or bombs repetitiously concerning which button the user presses. Pressing one left click enables player helicopter to fire one bullet. Similarly, by pressing one right clicks, player helicopter launches a rocket.</w:t>
+      </w:r>
+      <w:r>
+        <w:t xml:space="preserve"> W</w:t>
+      </w:r>
+      <w:r>
+        <w:t>hen the user presses both l</w:t>
+      </w:r>
+      <w:r>
+        <w:t xml:space="preserve">eft and right at the same time, bullets and rockets will be fired together. </w:t>
+      </w:r>
+      <w:r>
+        <w:t xml:space="preserve"> </w:t>
+      </w:r>
+    </w:p>
+    <w:p>
+      <w:pPr>
+        <w:ind w:firstLine="708"/>
+      </w:pPr>
+    </w:p>
+    <w:p>
+      <w:pPr>
+        <w:ind w:firstLine="708"/>
+      </w:pPr>
+      <w:r>
+        <w:t>On the other hand, the player helicopter moves with respect to what the user presses on the keyboard. Pressing either A or left arrow makes the player helicopter to go left while pressing either D or right arrow makes it to go right. Identically, pressing either W or up arrow enables it to go up while pressing either S or down arrow enables it to go down. In addition to these</w:t>
+      </w:r>
+      <w:r>
+        <w:t>, pressing P button pause</w:t>
+      </w:r>
+      <w:r>
+        <w:t xml:space="preserve"> the game.  </w:t>
+      </w:r>
+      <w:r>
+        <w:t xml:space="preserve">   </w:t>
+      </w:r>
+      <w:r>
+        <w:t xml:space="preserve"> </w:t>
+      </w:r>
+    </w:p>
+    <w:p>
+      <w:r>
+        <w:rPr>
+          <w:noProof/>
+          <w:lang w:eastAsia="en-US"/>
         </w:rPr>
         <w:lastRenderedPageBreak/>
         <w:drawing>
@@ -10114,7 +10150,7 @@
       <w:r>
         <w:rPr>
           <w:noProof/>
-          <w:lang w:val="tr-TR" w:eastAsia="tr-TR"/>
+          <w:lang w:eastAsia="en-US"/>
         </w:rPr>
         <w:drawing>
           <wp:inline distT="0" distB="0" distL="0" distR="0" wp14:anchorId="68E98F48" wp14:editId="632ABAA9">
@@ -10556,7 +10592,7 @@
               <w:noProof/>
               <w:snapToGrid w:val="0"/>
             </w:rPr>
-            <w:t>7</w:t>
+            <w:t>1</w:t>
           </w:r>
           <w:r>
             <w:rPr>

</xml_diff>

<commit_message>
Modifications on Comments !
</commit_message>
<xml_diff>
--- a/Documents/Software Detailed Design.docx
+++ b/Documents/Software Detailed Design.docx
@@ -216,8 +216,6 @@
             <w:r>
               <w:t>D</w:t>
             </w:r>
-            <w:bookmarkStart w:id="3" w:name="_GoBack"/>
-            <w:bookmarkEnd w:id="3"/>
           </w:p>
         </w:tc>
         <w:tc>
@@ -3068,68 +3066,68 @@
       <w:pPr>
         <w:pStyle w:val="Heading1"/>
       </w:pPr>
-      <w:bookmarkStart w:id="4" w:name="_Toc384136620"/>
+      <w:bookmarkStart w:id="3" w:name="_Toc384136620"/>
       <w:r>
         <w:lastRenderedPageBreak/>
         <w:t>Introduction</w:t>
       </w:r>
+      <w:bookmarkEnd w:id="3"/>
+    </w:p>
+    <w:p/>
+    <w:p>
+      <w:r>
+        <w:t>SDD is a representation of the software system design such as software components and interfaces. It also shows how the software system will be structured to satisfy the requirements. The purpose of SDD is to define the detailed design for all components of CCB system.</w:t>
+      </w:r>
+    </w:p>
+    <w:p>
+      <w:r>
+        <w:t xml:space="preserve">The SDD document is organized as follows. </w:t>
+      </w:r>
+      <w:r>
+        <w:t>I</w:t>
+      </w:r>
+      <w:r>
+        <w:t>n the first part</w:t>
+      </w:r>
+      <w:r>
+        <w:t xml:space="preserve"> of SDD</w:t>
+      </w:r>
+      <w:r>
+        <w:t xml:space="preserve">, it </w:t>
+      </w:r>
+      <w:r>
+        <w:t>describes</w:t>
+      </w:r>
+      <w:r>
+        <w:t xml:space="preserve"> the project references and abbre</w:t>
+      </w:r>
+      <w:r>
+        <w:t xml:space="preserve">viations and in component part, it shows the design of the system with UML diagrams. </w:t>
+      </w:r>
+    </w:p>
+    <w:p>
+      <w:pPr>
+        <w:pStyle w:val="Heading2"/>
+      </w:pPr>
+      <w:bookmarkStart w:id="4" w:name="_Toc115956199"/>
+      <w:bookmarkStart w:id="5" w:name="_Toc126126697"/>
+      <w:bookmarkStart w:id="6" w:name="_Toc384136621"/>
+      <w:r>
+        <w:t>References</w:t>
+      </w:r>
       <w:bookmarkEnd w:id="4"/>
-    </w:p>
-    <w:p/>
-    <w:p>
-      <w:r>
-        <w:t>SDD is a representation of the software system design such as software components and interfaces. It also shows how the software system will be structured to satisfy the requirements. The purpose of SDD is to define the detailed design for all components of CCB system.</w:t>
-      </w:r>
-    </w:p>
-    <w:p>
-      <w:r>
-        <w:t xml:space="preserve">The SDD document is organized as follows. </w:t>
-      </w:r>
-      <w:r>
-        <w:t>I</w:t>
-      </w:r>
-      <w:r>
-        <w:t>n the first part</w:t>
-      </w:r>
-      <w:r>
-        <w:t xml:space="preserve"> of SDD</w:t>
-      </w:r>
-      <w:r>
-        <w:t xml:space="preserve">, it </w:t>
-      </w:r>
-      <w:r>
-        <w:t>describes</w:t>
-      </w:r>
-      <w:r>
-        <w:t xml:space="preserve"> the project references and abbre</w:t>
-      </w:r>
-      <w:r>
-        <w:t xml:space="preserve">viations and in component part, it shows the design of the system with UML diagrams. </w:t>
-      </w:r>
-    </w:p>
-    <w:p>
-      <w:pPr>
-        <w:pStyle w:val="Heading2"/>
-      </w:pPr>
-      <w:bookmarkStart w:id="5" w:name="_Toc115956199"/>
-      <w:bookmarkStart w:id="6" w:name="_Toc126126697"/>
-      <w:bookmarkStart w:id="7" w:name="_Toc384136621"/>
-      <w:r>
-        <w:t>References</w:t>
-      </w:r>
       <w:bookmarkEnd w:id="5"/>
       <w:bookmarkEnd w:id="6"/>
+    </w:p>
+    <w:p>
+      <w:pPr>
+        <w:pStyle w:val="Heading3"/>
+      </w:pPr>
+      <w:bookmarkStart w:id="7" w:name="_Toc384136622"/>
+      <w:r>
+        <w:t>Project References</w:t>
+      </w:r>
       <w:bookmarkEnd w:id="7"/>
-    </w:p>
-    <w:p>
-      <w:pPr>
-        <w:pStyle w:val="Heading3"/>
-      </w:pPr>
-      <w:bookmarkStart w:id="8" w:name="_Toc384136622"/>
-      <w:r>
-        <w:t>Project References</w:t>
-      </w:r>
-      <w:bookmarkEnd w:id="8"/>
     </w:p>
     <w:tbl>
       <w:tblPr>
@@ -3346,11 +3344,11 @@
       <w:pPr>
         <w:pStyle w:val="Heading3"/>
       </w:pPr>
-      <w:bookmarkStart w:id="9" w:name="_Toc384136623"/>
+      <w:bookmarkStart w:id="8" w:name="_Toc384136623"/>
       <w:r>
         <w:t>Abbreviations</w:t>
       </w:r>
-      <w:bookmarkEnd w:id="9"/>
+      <w:bookmarkEnd w:id="8"/>
     </w:p>
     <w:tbl>
       <w:tblPr>
@@ -4180,25 +4178,25 @@
       <w:pPr>
         <w:pStyle w:val="Heading1"/>
       </w:pPr>
-      <w:bookmarkStart w:id="10" w:name="_Toc384136624"/>
+      <w:bookmarkStart w:id="9" w:name="_Toc384136624"/>
       <w:r>
         <w:lastRenderedPageBreak/>
         <w:t>Software Architecture overview</w:t>
       </w:r>
+      <w:bookmarkEnd w:id="9"/>
+    </w:p>
+    <w:p>
+      <w:pPr>
+        <w:pStyle w:val="Heading2"/>
+      </w:pPr>
+      <w:bookmarkStart w:id="10" w:name="_Toc384136625"/>
+      <w:r>
+        <w:t>Game Screen – Game Logic – Game Controller</w:t>
+      </w:r>
+      <w:r>
+        <w:t xml:space="preserve"> Model</w:t>
+      </w:r>
       <w:bookmarkEnd w:id="10"/>
-    </w:p>
-    <w:p>
-      <w:pPr>
-        <w:pStyle w:val="Heading2"/>
-      </w:pPr>
-      <w:bookmarkStart w:id="11" w:name="_Toc384136625"/>
-      <w:r>
-        <w:t>Game Screen – Game Logic – Game Controller</w:t>
-      </w:r>
-      <w:r>
-        <w:t xml:space="preserve"> Model</w:t>
-      </w:r>
-      <w:bookmarkEnd w:id="11"/>
       <w:r>
         <w:t xml:space="preserve"> </w:t>
       </w:r>
@@ -4293,224 +4291,162 @@
       <w:pPr>
         <w:pStyle w:val="Heading1"/>
       </w:pPr>
-      <w:bookmarkStart w:id="12" w:name="_Toc126390257"/>
-      <w:bookmarkStart w:id="13" w:name="_Toc384136626"/>
+      <w:bookmarkStart w:id="11" w:name="_Toc126390257"/>
+      <w:bookmarkStart w:id="12" w:name="_Toc384136626"/>
       <w:r>
         <w:t>Software design description</w:t>
       </w:r>
+      <w:bookmarkEnd w:id="11"/>
       <w:bookmarkEnd w:id="12"/>
+    </w:p>
+    <w:p>
+      <w:r>
+        <w:t>CCB</w:t>
+      </w:r>
+      <w:r>
+        <w:t xml:space="preserve"> software system will have</w:t>
+      </w:r>
+      <w:r>
+        <w:t xml:space="preserve"> one package and</w:t>
+      </w:r>
+      <w:r>
+        <w:t xml:space="preserve"> in </w:t>
+      </w:r>
+      <w:r>
+        <w:t xml:space="preserve">content of this </w:t>
+      </w:r>
+      <w:r>
+        <w:t xml:space="preserve">package, there will be </w:t>
+      </w:r>
+      <w:r>
+        <w:t>11</w:t>
+      </w:r>
+      <w:r>
+        <w:t xml:space="preserve"> classes whose operations are divided depending on MVC model. Therefore, the components of CCB are </w:t>
+      </w:r>
+      <w:r>
+        <w:t>Game Logic</w:t>
+      </w:r>
+      <w:r>
+        <w:t xml:space="preserve">, </w:t>
+      </w:r>
+      <w:r>
+        <w:t>Game Screen</w:t>
+      </w:r>
+      <w:r>
+        <w:t xml:space="preserve"> and </w:t>
+      </w:r>
+      <w:r>
+        <w:t xml:space="preserve">Game </w:t>
+      </w:r>
+      <w:r>
+        <w:t xml:space="preserve">Controller. </w:t>
+      </w:r>
+      <w:r>
+        <w:t xml:space="preserve"> </w:t>
+      </w:r>
+    </w:p>
+    <w:p/>
+    <w:p>
+      <w:r>
+        <w:t xml:space="preserve">Game Logic </w:t>
+      </w:r>
+      <w:r>
+        <w:t>notifies</w:t>
+      </w:r>
+      <w:r>
+        <w:t xml:space="preserve"> </w:t>
+      </w:r>
+      <w:r>
+        <w:t>association between</w:t>
+      </w:r>
+      <w:r>
+        <w:t xml:space="preserve"> views and controllers </w:t>
+      </w:r>
+      <w:r>
+        <w:t xml:space="preserve">when there </w:t>
+      </w:r>
+      <w:r>
+        <w:t xml:space="preserve">is </w:t>
+      </w:r>
+      <w:r>
+        <w:t>a change in its state</w:t>
+      </w:r>
+      <w:r>
+        <w:t xml:space="preserve">. </w:t>
+      </w:r>
+      <w:r>
+        <w:t>This notification allows</w:t>
+      </w:r>
+      <w:r>
+        <w:t xml:space="preserve"> (enables)</w:t>
+      </w:r>
+      <w:r>
+        <w:t xml:space="preserve"> views to update their presentation, and controllers to change the available set of instructions/commands </w:t>
+      </w:r>
+      <w:r>
+        <w:t>(like pause).</w:t>
+      </w:r>
+      <w:r>
+        <w:t xml:space="preserve"> </w:t>
+      </w:r>
+      <w:bookmarkStart w:id="13" w:name="_GoBack"/>
       <w:bookmarkEnd w:id="13"/>
     </w:p>
     <w:p>
-      <w:r>
-        <w:t>CCB</w:t>
-      </w:r>
-      <w:r>
-        <w:t xml:space="preserve"> software system will have</w:t>
-      </w:r>
-      <w:r>
-        <w:t xml:space="preserve"> one package and</w:t>
-      </w:r>
-      <w:r>
-        <w:t xml:space="preserve"> in </w:t>
-      </w:r>
-      <w:r>
-        <w:t xml:space="preserve">content of this </w:t>
-      </w:r>
-      <w:r>
-        <w:t xml:space="preserve">package, there will be </w:t>
-      </w:r>
-      <w:r>
-        <w:t>11</w:t>
-      </w:r>
-      <w:r>
-        <w:t xml:space="preserve"> classes whose operations are divided depending on MVC model. Therefore, the components of CCB are </w:t>
+      <w:pPr>
+        <w:rPr>
+          <w:color w:val="FF0000"/>
+        </w:rPr>
+      </w:pPr>
+    </w:p>
+    <w:p>
+      <w:r>
+        <w:t>Game Screen</w:t>
+      </w:r>
+      <w:r>
+        <w:t xml:space="preserve"> is told by the Game C</w:t>
+      </w:r>
+      <w:r>
+        <w:t xml:space="preserve">ontroller all the information it needs for generating an output representation to the user. It will also provide generic mechanisms to inform the controller of the user input. </w:t>
+      </w:r>
+    </w:p>
+    <w:p>
+      <w:pPr>
+        <w:rPr>
+          <w:color w:val="FF0000"/>
+        </w:rPr>
+      </w:pPr>
+    </w:p>
+    <w:p>
+      <w:r>
+        <w:t>Game Controller</w:t>
+      </w:r>
+      <w:r>
+        <w:t xml:space="preserve"> send</w:t>
+      </w:r>
+      <w:r>
+        <w:t>s</w:t>
+      </w:r>
+      <w:r>
+        <w:t xml:space="preserve"> commands to the </w:t>
       </w:r>
       <w:r>
         <w:t>Game Logic</w:t>
       </w:r>
       <w:r>
-        <w:t xml:space="preserve">, </w:t>
-      </w:r>
-      <w:r>
-        <w:t>Game Screen</w:t>
-      </w:r>
-      <w:r>
-        <w:t xml:space="preserve"> and </w:t>
-      </w:r>
-      <w:r>
-        <w:t xml:space="preserve">Game </w:t>
-      </w:r>
-      <w:r>
-        <w:t xml:space="preserve">Controller. </w:t>
-      </w:r>
-      <w:r>
-        <w:t xml:space="preserve"> </w:t>
-      </w:r>
-    </w:p>
-    <w:p/>
-    <w:p>
-      <w:r>
-        <w:t xml:space="preserve">Game Logic </w:t>
-      </w:r>
-      <w:r>
-        <w:t>notifies</w:t>
-      </w:r>
-      <w:r>
-        <w:t xml:space="preserve"> </w:t>
-      </w:r>
-      <w:r>
-        <w:t>association between</w:t>
-      </w:r>
-      <w:r>
-        <w:t xml:space="preserve"> views and controllers </w:t>
-      </w:r>
-      <w:r>
-        <w:t xml:space="preserve">when there </w:t>
-      </w:r>
-      <w:r>
-        <w:t xml:space="preserve">is </w:t>
-      </w:r>
-      <w:r>
-        <w:t>a change in its state</w:t>
-      </w:r>
-      <w:r>
-        <w:t xml:space="preserve">. </w:t>
-      </w:r>
-      <w:r>
-        <w:rPr>
-          <w:color w:val="FF0000"/>
-        </w:rPr>
-        <w:t>This notification allows</w:t>
-      </w:r>
-      <w:r>
-        <w:rPr>
-          <w:color w:val="FF0000"/>
-        </w:rPr>
-        <w:t xml:space="preserve"> (enables)</w:t>
-      </w:r>
-      <w:r>
-        <w:rPr>
-          <w:color w:val="FF0000"/>
-        </w:rPr>
-        <w:t xml:space="preserve"> views to update their presentation, and controllers to change the available set of instructions/commands </w:t>
-      </w:r>
-      <w:r>
-        <w:t>(like pause).</w:t>
-      </w:r>
-      <w:r>
-        <w:t xml:space="preserve"> </w:t>
-      </w:r>
-      <w:r>
-        <w:rPr>
-          <w:color w:val="FF0000"/>
-        </w:rPr>
-        <w:t>(Şu ne demek?)</w:t>
-      </w:r>
-    </w:p>
-    <w:p>
-      <w:pPr>
-        <w:rPr>
-          <w:color w:val="FF0000"/>
-        </w:rPr>
-      </w:pPr>
-    </w:p>
-    <w:p>
-      <w:pPr>
-        <w:rPr>
-          <w:color w:val="FF0000"/>
-        </w:rPr>
-      </w:pPr>
-      <w:r>
-        <w:rPr>
-          <w:color w:val="FF0000"/>
-        </w:rPr>
-        <w:t>Game Screen</w:t>
-      </w:r>
-      <w:r>
-        <w:rPr>
-          <w:color w:val="FF0000"/>
-        </w:rPr>
-        <w:t xml:space="preserve"> is told by the Game C</w:t>
-      </w:r>
-      <w:r>
-        <w:rPr>
-          <w:color w:val="FF0000"/>
-        </w:rPr>
-        <w:t xml:space="preserve">ontroller all the information it needs for generating an output representation to the user. It will also provide generic mechanisms to inform the controller of the user input. </w:t>
-      </w:r>
-    </w:p>
-    <w:p>
-      <w:pPr>
-        <w:rPr>
-          <w:color w:val="FF0000"/>
-        </w:rPr>
-      </w:pPr>
-    </w:p>
-    <w:p>
-      <w:pPr>
-        <w:rPr>
-          <w:color w:val="FF0000"/>
-        </w:rPr>
-      </w:pPr>
-      <w:r>
-        <w:rPr>
-          <w:color w:val="FF0000"/>
-        </w:rPr>
-        <w:t>Game Controller</w:t>
-      </w:r>
-      <w:r>
-        <w:rPr>
-          <w:color w:val="FF0000"/>
-        </w:rPr>
-        <w:t xml:space="preserve"> send</w:t>
-      </w:r>
-      <w:r>
-        <w:rPr>
-          <w:color w:val="FF0000"/>
-        </w:rPr>
+        <w:t xml:space="preserve"> to up</w:t>
+      </w:r>
+      <w:r>
+        <w:t xml:space="preserve">date the model’s state. It </w:t>
+      </w:r>
+      <w:r>
+        <w:t>also send</w:t>
+      </w:r>
+      <w:r>
         <w:t>s</w:t>
       </w:r>
       <w:r>
-        <w:rPr>
-          <w:color w:val="FF0000"/>
-        </w:rPr>
-        <w:t xml:space="preserve"> commands to the </w:t>
-      </w:r>
-      <w:r>
-        <w:rPr>
-          <w:color w:val="FF0000"/>
-        </w:rPr>
-        <w:t>Game Logic</w:t>
-      </w:r>
-      <w:r>
-        <w:rPr>
-          <w:color w:val="FF0000"/>
-        </w:rPr>
-        <w:t xml:space="preserve"> to up</w:t>
-      </w:r>
-      <w:r>
-        <w:rPr>
-          <w:color w:val="FF0000"/>
-        </w:rPr>
-        <w:t xml:space="preserve">date the model’s state. It </w:t>
-      </w:r>
-      <w:r>
-        <w:rPr>
-          <w:color w:val="FF0000"/>
-        </w:rPr>
-        <w:t>also send</w:t>
-      </w:r>
-      <w:r>
-        <w:rPr>
-          <w:color w:val="FF0000"/>
-        </w:rPr>
-        <w:t>s</w:t>
-      </w:r>
-      <w:r>
-        <w:rPr>
-          <w:color w:val="FF0000"/>
-        </w:rPr>
         <w:t xml:space="preserve"> commands to its associated view to change the view’s presentation of the model.</w:t>
       </w:r>
     </w:p>
@@ -7419,6 +7355,13 @@
         </w:rPr>
         <w:t>Nz: Kağan buna açıklama yazacak, dimi Kağan? :D</w:t>
       </w:r>
+      <w:r>
+        <w:rPr>
+          <w:b/>
+          <w:color w:val="FF0000"/>
+        </w:rPr>
+        <w:t>(asağıdaki Methodları da kullan acıklama yaparken )</w:t>
+      </w:r>
     </w:p>
     <w:p>
       <w:pPr>
@@ -8114,6 +8057,7 @@
         <w:pStyle w:val="RequirementID"/>
       </w:pPr>
       <w:r>
+        <w:lastRenderedPageBreak/>
         <w:t>Class: Game</w:t>
       </w:r>
     </w:p>
@@ -8129,7 +8073,6 @@
           <w:u w:val="single"/>
           <w:lang w:eastAsia="en-US"/>
         </w:rPr>
-        <w:lastRenderedPageBreak/>
         <w:t>Constructor</w:t>
       </w:r>
     </w:p>
@@ -10588,7 +10531,7 @@
               <w:noProof/>
               <w:snapToGrid w:val="0"/>
             </w:rPr>
-            <w:t>1</w:t>
+            <w:t>4</w:t>
           </w:r>
           <w:r>
             <w:rPr>

</xml_diff>